<commit_message>
docs: add sql and screenshots for Q1-5.
</commit_message>
<xml_diff>
--- a/BAS-ICTPRG431-AT2-POR-Pt2.docx
+++ b/BAS-ICTPRG431-AT2-POR-Pt2.docx
@@ -860,16 +860,8 @@
               <w:rPr>
                 <w:rStyle w:val="Emphasis"/>
               </w:rPr>
-              <w:t xml:space="preserve"> </w:t>
-            </w:r>
-            <w:proofErr w:type="spellStart"/>
-            <w:r>
-              <w:rPr>
-                <w:rStyle w:val="Emphasis"/>
-              </w:rPr>
-              <w:t>Laragon</w:t>
-            </w:r>
-            <w:proofErr w:type="spellEnd"/>
+              <w:t xml:space="preserve"> Laragon</w:t>
+            </w:r>
             <w:r>
               <w:rPr>
                 <w:rStyle w:val="Emphasis"/>
@@ -4962,29 +4954,13 @@
               <w:t>such as</w:t>
             </w:r>
             <w:r>
-              <w:t xml:space="preserve"> </w:t>
-            </w:r>
-            <w:proofErr w:type="spellStart"/>
-            <w:r>
-              <w:t>HeidiSQL</w:t>
-            </w:r>
-            <w:proofErr w:type="spellEnd"/>
-            <w:r>
-              <w:t>,</w:t>
+              <w:t xml:space="preserve"> HeidiSQL,</w:t>
             </w:r>
             <w:r>
               <w:t xml:space="preserve"> Notepad++, Sublime Text, VS Code or similar. You may also use PyCharm to edit this file. </w:t>
             </w:r>
             <w:r>
-              <w:t xml:space="preserve">We recommend using </w:t>
-            </w:r>
-            <w:proofErr w:type="spellStart"/>
-            <w:r>
-              <w:t>HeidiSQL</w:t>
-            </w:r>
-            <w:proofErr w:type="spellEnd"/>
-            <w:r>
-              <w:t xml:space="preserve"> for this task.</w:t>
+              <w:t>We recommend using HeidiSQL for this task.</w:t>
             </w:r>
           </w:p>
           <w:p>
@@ -5421,21 +5397,8 @@
               <w:t>For example, do not use the phpMyAdmin</w:t>
             </w:r>
             <w:r>
-              <w:t xml:space="preserve">, MySQL Workbench, </w:t>
-            </w:r>
-            <w:proofErr w:type="spellStart"/>
-            <w:r>
-              <w:t>HeidiSQL</w:t>
-            </w:r>
-            <w:proofErr w:type="spellEnd"/>
-            <w:r>
-              <w:t xml:space="preserve"> or </w:t>
-            </w:r>
-            <w:proofErr w:type="spellStart"/>
-            <w:r>
-              <w:t>similar’s</w:t>
-            </w:r>
-            <w:proofErr w:type="spellEnd"/>
+              <w:t>, MySQL Workbench, HeidiSQL or similar’s</w:t>
+            </w:r>
             <w:r>
               <w:t xml:space="preserve"> “Users” tab to create the user and database (see the picture below):</w:t>
             </w:r>
@@ -6707,6 +6670,100 @@
             <w:pPr>
               <w:cnfStyle w:val="000000100000" w:firstRow="0" w:lastRow="0" w:firstColumn="0" w:lastColumn="0" w:oddVBand="0" w:evenVBand="0" w:oddHBand="1" w:evenHBand="0" w:firstRowFirstColumn="0" w:firstRowLastColumn="0" w:lastRowFirstColumn="0" w:lastRowLastColumn="0"/>
             </w:pPr>
+            <w:r>
+              <w:drawing>
+                <wp:inline distT="0" distB="0" distL="0" distR="0" wp14:anchorId="2B802B64" wp14:editId="6F0D764A">
+                  <wp:extent cx="4782217" cy="419158"/>
+                  <wp:effectExtent l="0" t="0" r="0" b="0"/>
+                  <wp:docPr id="498800154" name="Picture 1"/>
+                  <wp:cNvGraphicFramePr>
+                    <a:graphicFrameLocks xmlns:a="http://schemas.openxmlformats.org/drawingml/2006/main" noChangeAspect="1"/>
+                  </wp:cNvGraphicFramePr>
+                  <a:graphic xmlns:a="http://schemas.openxmlformats.org/drawingml/2006/main">
+                    <a:graphicData uri="http://schemas.openxmlformats.org/drawingml/2006/picture">
+                      <pic:pic xmlns:pic="http://schemas.openxmlformats.org/drawingml/2006/picture">
+                        <pic:nvPicPr>
+                          <pic:cNvPr id="498800154" name=""/>
+                          <pic:cNvPicPr/>
+                        </pic:nvPicPr>
+                        <pic:blipFill>
+                          <a:blip r:embed="rId17"/>
+                          <a:stretch>
+                            <a:fillRect/>
+                          </a:stretch>
+                        </pic:blipFill>
+                        <pic:spPr>
+                          <a:xfrm>
+                            <a:off x="0" y="0"/>
+                            <a:ext cx="4782217" cy="419158"/>
+                          </a:xfrm>
+                          <a:prstGeom prst="rect">
+                            <a:avLst/>
+                          </a:prstGeom>
+                        </pic:spPr>
+                      </pic:pic>
+                    </a:graphicData>
+                  </a:graphic>
+                </wp:inline>
+              </w:drawing>
+            </w:r>
+          </w:p>
+          <w:p>
+            <w:pPr>
+              <w:cnfStyle w:val="000000100000" w:firstRow="0" w:lastRow="0" w:firstColumn="0" w:lastColumn="0" w:oddVBand="0" w:evenVBand="0" w:oddHBand="1" w:evenHBand="0" w:firstRowFirstColumn="0" w:firstRowLastColumn="0" w:lastRowFirstColumn="0" w:lastRowLastColumn="0"/>
+            </w:pPr>
+          </w:p>
+          <w:p>
+            <w:pPr>
+              <w:cnfStyle w:val="000000100000" w:firstRow="0" w:lastRow="0" w:firstColumn="0" w:lastColumn="0" w:oddVBand="0" w:evenVBand="0" w:oddHBand="1" w:evenHBand="0" w:firstRowFirstColumn="0" w:firstRowLastColumn="0" w:lastRowFirstColumn="0" w:lastRowLastColumn="0"/>
+            </w:pPr>
+            <w:r>
+              <w:drawing>
+                <wp:inline distT="0" distB="0" distL="0" distR="0" wp14:anchorId="79F6DB95" wp14:editId="0E52DACB">
+                  <wp:extent cx="1867161" cy="2238687"/>
+                  <wp:effectExtent l="0" t="0" r="0" b="0"/>
+                  <wp:docPr id="1940184930" name="Picture 1"/>
+                  <wp:cNvGraphicFramePr>
+                    <a:graphicFrameLocks xmlns:a="http://schemas.openxmlformats.org/drawingml/2006/main" noChangeAspect="1"/>
+                  </wp:cNvGraphicFramePr>
+                  <a:graphic xmlns:a="http://schemas.openxmlformats.org/drawingml/2006/main">
+                    <a:graphicData uri="http://schemas.openxmlformats.org/drawingml/2006/picture">
+                      <pic:pic xmlns:pic="http://schemas.openxmlformats.org/drawingml/2006/picture">
+                        <pic:nvPicPr>
+                          <pic:cNvPr id="1940184930" name=""/>
+                          <pic:cNvPicPr/>
+                        </pic:nvPicPr>
+                        <pic:blipFill>
+                          <a:blip r:embed="rId18"/>
+                          <a:stretch>
+                            <a:fillRect/>
+                          </a:stretch>
+                        </pic:blipFill>
+                        <pic:spPr>
+                          <a:xfrm>
+                            <a:off x="0" y="0"/>
+                            <a:ext cx="1867161" cy="2238687"/>
+                          </a:xfrm>
+                          <a:prstGeom prst="rect">
+                            <a:avLst/>
+                          </a:prstGeom>
+                        </pic:spPr>
+                      </pic:pic>
+                    </a:graphicData>
+                  </a:graphic>
+                </wp:inline>
+              </w:drawing>
+            </w:r>
+          </w:p>
+          <w:p>
+            <w:pPr>
+              <w:cnfStyle w:val="000000100000" w:firstRow="0" w:lastRow="0" w:firstColumn="0" w:lastColumn="0" w:oddVBand="0" w:evenVBand="0" w:oddHBand="1" w:evenHBand="0" w:firstRowFirstColumn="0" w:firstRowLastColumn="0" w:lastRowFirstColumn="0" w:lastRowLastColumn="0"/>
+            </w:pPr>
+          </w:p>
+          <w:p>
+            <w:pPr>
+              <w:cnfStyle w:val="000000100000" w:firstRow="0" w:lastRow="0" w:firstColumn="0" w:lastColumn="0" w:oddVBand="0" w:evenVBand="0" w:oddHBand="1" w:evenHBand="0" w:firstRowFirstColumn="0" w:firstRowLastColumn="0" w:lastRowFirstColumn="0" w:lastRowLastColumn="0"/>
+            </w:pPr>
           </w:p>
           <w:p>
             <w:pPr>
@@ -6770,6 +6827,16 @@
             <w:r>
               <w:t xml:space="preserve"> </w:t>
             </w:r>
+          </w:p>
+          <w:p>
+            <w:pPr>
+              <w:cnfStyle w:val="000000000000" w:firstRow="0" w:lastRow="0" w:firstColumn="0" w:lastColumn="0" w:oddVBand="0" w:evenVBand="0" w:oddHBand="0" w:evenHBand="0" w:firstRowFirstColumn="0" w:firstRowLastColumn="0" w:lastRowFirstColumn="0" w:lastRowLastColumn="0"/>
+            </w:pPr>
+          </w:p>
+          <w:p>
+            <w:pPr>
+              <w:cnfStyle w:val="000000000000" w:firstRow="0" w:lastRow="0" w:firstColumn="0" w:lastColumn="0" w:oddVBand="0" w:evenVBand="0" w:oddHBand="0" w:evenHBand="0" w:firstRowFirstColumn="0" w:firstRowLastColumn="0" w:lastRowFirstColumn="0" w:lastRowLastColumn="0"/>
+            </w:pPr>
           </w:p>
           <w:p>
             <w:pPr>
@@ -6837,6 +6904,90 @@
             <w:pPr>
               <w:cnfStyle w:val="000000100000" w:firstRow="0" w:lastRow="0" w:firstColumn="0" w:lastColumn="0" w:oddVBand="0" w:evenVBand="0" w:oddHBand="1" w:evenHBand="0" w:firstRowFirstColumn="0" w:firstRowLastColumn="0" w:lastRowFirstColumn="0" w:lastRowLastColumn="0"/>
             </w:pPr>
+            <w:r>
+              <w:drawing>
+                <wp:inline distT="0" distB="0" distL="0" distR="0" wp14:anchorId="13C18701" wp14:editId="0264F82D">
+                  <wp:extent cx="3801005" cy="447737"/>
+                  <wp:effectExtent l="0" t="0" r="9525" b="9525"/>
+                  <wp:docPr id="1189758319" name="Picture 1"/>
+                  <wp:cNvGraphicFramePr>
+                    <a:graphicFrameLocks xmlns:a="http://schemas.openxmlformats.org/drawingml/2006/main" noChangeAspect="1"/>
+                  </wp:cNvGraphicFramePr>
+                  <a:graphic xmlns:a="http://schemas.openxmlformats.org/drawingml/2006/main">
+                    <a:graphicData uri="http://schemas.openxmlformats.org/drawingml/2006/picture">
+                      <pic:pic xmlns:pic="http://schemas.openxmlformats.org/drawingml/2006/picture">
+                        <pic:nvPicPr>
+                          <pic:cNvPr id="1189758319" name=""/>
+                          <pic:cNvPicPr/>
+                        </pic:nvPicPr>
+                        <pic:blipFill>
+                          <a:blip r:embed="rId19"/>
+                          <a:stretch>
+                            <a:fillRect/>
+                          </a:stretch>
+                        </pic:blipFill>
+                        <pic:spPr>
+                          <a:xfrm>
+                            <a:off x="0" y="0"/>
+                            <a:ext cx="3801005" cy="447737"/>
+                          </a:xfrm>
+                          <a:prstGeom prst="rect">
+                            <a:avLst/>
+                          </a:prstGeom>
+                        </pic:spPr>
+                      </pic:pic>
+                    </a:graphicData>
+                  </a:graphic>
+                </wp:inline>
+              </w:drawing>
+            </w:r>
+          </w:p>
+          <w:p>
+            <w:pPr>
+              <w:cnfStyle w:val="000000100000" w:firstRow="0" w:lastRow="0" w:firstColumn="0" w:lastColumn="0" w:oddVBand="0" w:evenVBand="0" w:oddHBand="1" w:evenHBand="0" w:firstRowFirstColumn="0" w:firstRowLastColumn="0" w:lastRowFirstColumn="0" w:lastRowLastColumn="0"/>
+            </w:pPr>
+          </w:p>
+          <w:p>
+            <w:pPr>
+              <w:cnfStyle w:val="000000100000" w:firstRow="0" w:lastRow="0" w:firstColumn="0" w:lastColumn="0" w:oddVBand="0" w:evenVBand="0" w:oddHBand="1" w:evenHBand="0" w:firstRowFirstColumn="0" w:firstRowLastColumn="0" w:lastRowFirstColumn="0" w:lastRowLastColumn="0"/>
+            </w:pPr>
+            <w:r>
+              <w:drawing>
+                <wp:inline distT="0" distB="0" distL="0" distR="0" wp14:anchorId="4F80D202" wp14:editId="1C056614">
+                  <wp:extent cx="1352739" cy="1857634"/>
+                  <wp:effectExtent l="0" t="0" r="0" b="0"/>
+                  <wp:docPr id="2128992928" name="Picture 1"/>
+                  <wp:cNvGraphicFramePr>
+                    <a:graphicFrameLocks xmlns:a="http://schemas.openxmlformats.org/drawingml/2006/main" noChangeAspect="1"/>
+                  </wp:cNvGraphicFramePr>
+                  <a:graphic xmlns:a="http://schemas.openxmlformats.org/drawingml/2006/main">
+                    <a:graphicData uri="http://schemas.openxmlformats.org/drawingml/2006/picture">
+                      <pic:pic xmlns:pic="http://schemas.openxmlformats.org/drawingml/2006/picture">
+                        <pic:nvPicPr>
+                          <pic:cNvPr id="2128992928" name=""/>
+                          <pic:cNvPicPr/>
+                        </pic:nvPicPr>
+                        <pic:blipFill>
+                          <a:blip r:embed="rId20"/>
+                          <a:stretch>
+                            <a:fillRect/>
+                          </a:stretch>
+                        </pic:blipFill>
+                        <pic:spPr>
+                          <a:xfrm>
+                            <a:off x="0" y="0"/>
+                            <a:ext cx="1352739" cy="1857634"/>
+                          </a:xfrm>
+                          <a:prstGeom prst="rect">
+                            <a:avLst/>
+                          </a:prstGeom>
+                        </pic:spPr>
+                      </pic:pic>
+                    </a:graphicData>
+                  </a:graphic>
+                </wp:inline>
+              </w:drawing>
+            </w:r>
           </w:p>
           <w:p>
             <w:pPr>
@@ -6967,6 +7118,90 @@
             <w:pPr>
               <w:cnfStyle w:val="000000100000" w:firstRow="0" w:lastRow="0" w:firstColumn="0" w:lastColumn="0" w:oddVBand="0" w:evenVBand="0" w:oddHBand="1" w:evenHBand="0" w:firstRowFirstColumn="0" w:firstRowLastColumn="0" w:lastRowFirstColumn="0" w:lastRowLastColumn="0"/>
             </w:pPr>
+            <w:r>
+              <w:drawing>
+                <wp:inline distT="0" distB="0" distL="0" distR="0" wp14:anchorId="11BB6C74" wp14:editId="5E3C69E2">
+                  <wp:extent cx="4972744" cy="590632"/>
+                  <wp:effectExtent l="0" t="0" r="0" b="0"/>
+                  <wp:docPr id="1593075238" name="Picture 1"/>
+                  <wp:cNvGraphicFramePr>
+                    <a:graphicFrameLocks xmlns:a="http://schemas.openxmlformats.org/drawingml/2006/main" noChangeAspect="1"/>
+                  </wp:cNvGraphicFramePr>
+                  <a:graphic xmlns:a="http://schemas.openxmlformats.org/drawingml/2006/main">
+                    <a:graphicData uri="http://schemas.openxmlformats.org/drawingml/2006/picture">
+                      <pic:pic xmlns:pic="http://schemas.openxmlformats.org/drawingml/2006/picture">
+                        <pic:nvPicPr>
+                          <pic:cNvPr id="1593075238" name=""/>
+                          <pic:cNvPicPr/>
+                        </pic:nvPicPr>
+                        <pic:blipFill>
+                          <a:blip r:embed="rId21"/>
+                          <a:stretch>
+                            <a:fillRect/>
+                          </a:stretch>
+                        </pic:blipFill>
+                        <pic:spPr>
+                          <a:xfrm>
+                            <a:off x="0" y="0"/>
+                            <a:ext cx="4972744" cy="590632"/>
+                          </a:xfrm>
+                          <a:prstGeom prst="rect">
+                            <a:avLst/>
+                          </a:prstGeom>
+                        </pic:spPr>
+                      </pic:pic>
+                    </a:graphicData>
+                  </a:graphic>
+                </wp:inline>
+              </w:drawing>
+            </w:r>
+          </w:p>
+          <w:p>
+            <w:pPr>
+              <w:cnfStyle w:val="000000100000" w:firstRow="0" w:lastRow="0" w:firstColumn="0" w:lastColumn="0" w:oddVBand="0" w:evenVBand="0" w:oddHBand="1" w:evenHBand="0" w:firstRowFirstColumn="0" w:firstRowLastColumn="0" w:lastRowFirstColumn="0" w:lastRowLastColumn="0"/>
+            </w:pPr>
+          </w:p>
+          <w:p>
+            <w:pPr>
+              <w:cnfStyle w:val="000000100000" w:firstRow="0" w:lastRow="0" w:firstColumn="0" w:lastColumn="0" w:oddVBand="0" w:evenVBand="0" w:oddHBand="1" w:evenHBand="0" w:firstRowFirstColumn="0" w:firstRowLastColumn="0" w:lastRowFirstColumn="0" w:lastRowLastColumn="0"/>
+            </w:pPr>
+            <w:r>
+              <w:drawing>
+                <wp:inline distT="0" distB="0" distL="0" distR="0" wp14:anchorId="4E0154AA" wp14:editId="2419E490">
+                  <wp:extent cx="3162741" cy="2229161"/>
+                  <wp:effectExtent l="0" t="0" r="0" b="0"/>
+                  <wp:docPr id="327789119" name="Picture 1"/>
+                  <wp:cNvGraphicFramePr>
+                    <a:graphicFrameLocks xmlns:a="http://schemas.openxmlformats.org/drawingml/2006/main" noChangeAspect="1"/>
+                  </wp:cNvGraphicFramePr>
+                  <a:graphic xmlns:a="http://schemas.openxmlformats.org/drawingml/2006/main">
+                    <a:graphicData uri="http://schemas.openxmlformats.org/drawingml/2006/picture">
+                      <pic:pic xmlns:pic="http://schemas.openxmlformats.org/drawingml/2006/picture">
+                        <pic:nvPicPr>
+                          <pic:cNvPr id="327789119" name=""/>
+                          <pic:cNvPicPr/>
+                        </pic:nvPicPr>
+                        <pic:blipFill>
+                          <a:blip r:embed="rId22"/>
+                          <a:stretch>
+                            <a:fillRect/>
+                          </a:stretch>
+                        </pic:blipFill>
+                        <pic:spPr>
+                          <a:xfrm>
+                            <a:off x="0" y="0"/>
+                            <a:ext cx="3162741" cy="2229161"/>
+                          </a:xfrm>
+                          <a:prstGeom prst="rect">
+                            <a:avLst/>
+                          </a:prstGeom>
+                        </pic:spPr>
+                      </pic:pic>
+                    </a:graphicData>
+                  </a:graphic>
+                </wp:inline>
+              </w:drawing>
+            </w:r>
           </w:p>
           <w:p>
             <w:pPr>
@@ -7112,11 +7347,90 @@
             <w:pPr>
               <w:cnfStyle w:val="000000100000" w:firstRow="0" w:lastRow="0" w:firstColumn="0" w:lastColumn="0" w:oddVBand="0" w:evenVBand="0" w:oddHBand="1" w:evenHBand="0" w:firstRowFirstColumn="0" w:firstRowLastColumn="0" w:lastRowFirstColumn="0" w:lastRowLastColumn="0"/>
             </w:pPr>
+            <w:r>
+              <w:drawing>
+                <wp:inline distT="0" distB="0" distL="0" distR="0" wp14:anchorId="47223109" wp14:editId="05C01205">
+                  <wp:extent cx="5268060" cy="590632"/>
+                  <wp:effectExtent l="0" t="0" r="8890" b="0"/>
+                  <wp:docPr id="1146830181" name="Picture 1"/>
+                  <wp:cNvGraphicFramePr>
+                    <a:graphicFrameLocks xmlns:a="http://schemas.openxmlformats.org/drawingml/2006/main" noChangeAspect="1"/>
+                  </wp:cNvGraphicFramePr>
+                  <a:graphic xmlns:a="http://schemas.openxmlformats.org/drawingml/2006/main">
+                    <a:graphicData uri="http://schemas.openxmlformats.org/drawingml/2006/picture">
+                      <pic:pic xmlns:pic="http://schemas.openxmlformats.org/drawingml/2006/picture">
+                        <pic:nvPicPr>
+                          <pic:cNvPr id="1146830181" name=""/>
+                          <pic:cNvPicPr/>
+                        </pic:nvPicPr>
+                        <pic:blipFill>
+                          <a:blip r:embed="rId23"/>
+                          <a:stretch>
+                            <a:fillRect/>
+                          </a:stretch>
+                        </pic:blipFill>
+                        <pic:spPr>
+                          <a:xfrm>
+                            <a:off x="0" y="0"/>
+                            <a:ext cx="5268060" cy="590632"/>
+                          </a:xfrm>
+                          <a:prstGeom prst="rect">
+                            <a:avLst/>
+                          </a:prstGeom>
+                        </pic:spPr>
+                      </pic:pic>
+                    </a:graphicData>
+                  </a:graphic>
+                </wp:inline>
+              </w:drawing>
+            </w:r>
           </w:p>
           <w:p>
             <w:pPr>
               <w:cnfStyle w:val="000000100000" w:firstRow="0" w:lastRow="0" w:firstColumn="0" w:lastColumn="0" w:oddVBand="0" w:evenVBand="0" w:oddHBand="1" w:evenHBand="0" w:firstRowFirstColumn="0" w:firstRowLastColumn="0" w:lastRowFirstColumn="0" w:lastRowLastColumn="0"/>
             </w:pPr>
+          </w:p>
+          <w:p>
+            <w:pPr>
+              <w:cnfStyle w:val="000000100000" w:firstRow="0" w:lastRow="0" w:firstColumn="0" w:lastColumn="0" w:oddVBand="0" w:evenVBand="0" w:oddHBand="1" w:evenHBand="0" w:firstRowFirstColumn="0" w:firstRowLastColumn="0" w:lastRowFirstColumn="0" w:lastRowLastColumn="0"/>
+            </w:pPr>
+            <w:r>
+              <w:drawing>
+                <wp:inline distT="0" distB="0" distL="0" distR="0" wp14:anchorId="7866FBF3" wp14:editId="21DC94FC">
+                  <wp:extent cx="3334215" cy="2238687"/>
+                  <wp:effectExtent l="0" t="0" r="0" b="9525"/>
+                  <wp:docPr id="726276804" name="Picture 1"/>
+                  <wp:cNvGraphicFramePr>
+                    <a:graphicFrameLocks xmlns:a="http://schemas.openxmlformats.org/drawingml/2006/main" noChangeAspect="1"/>
+                  </wp:cNvGraphicFramePr>
+                  <a:graphic xmlns:a="http://schemas.openxmlformats.org/drawingml/2006/main">
+                    <a:graphicData uri="http://schemas.openxmlformats.org/drawingml/2006/picture">
+                      <pic:pic xmlns:pic="http://schemas.openxmlformats.org/drawingml/2006/picture">
+                        <pic:nvPicPr>
+                          <pic:cNvPr id="726276804" name=""/>
+                          <pic:cNvPicPr/>
+                        </pic:nvPicPr>
+                        <pic:blipFill>
+                          <a:blip r:embed="rId24"/>
+                          <a:stretch>
+                            <a:fillRect/>
+                          </a:stretch>
+                        </pic:blipFill>
+                        <pic:spPr>
+                          <a:xfrm>
+                            <a:off x="0" y="0"/>
+                            <a:ext cx="3334215" cy="2238687"/>
+                          </a:xfrm>
+                          <a:prstGeom prst="rect">
+                            <a:avLst/>
+                          </a:prstGeom>
+                        </pic:spPr>
+                      </pic:pic>
+                    </a:graphicData>
+                  </a:graphic>
+                </wp:inline>
+              </w:drawing>
+            </w:r>
           </w:p>
         </w:tc>
       </w:tr>
@@ -7234,6 +7548,90 @@
             <w:pPr>
               <w:cnfStyle w:val="000000100000" w:firstRow="0" w:lastRow="0" w:firstColumn="0" w:lastColumn="0" w:oddVBand="0" w:evenVBand="0" w:oddHBand="1" w:evenHBand="0" w:firstRowFirstColumn="0" w:firstRowLastColumn="0" w:lastRowFirstColumn="0" w:lastRowLastColumn="0"/>
             </w:pPr>
+            <w:r>
+              <w:drawing>
+                <wp:inline distT="0" distB="0" distL="0" distR="0" wp14:anchorId="7DA49735" wp14:editId="2E49C6C3">
+                  <wp:extent cx="5268060" cy="600159"/>
+                  <wp:effectExtent l="0" t="0" r="0" b="9525"/>
+                  <wp:docPr id="1359937822" name="Picture 1"/>
+                  <wp:cNvGraphicFramePr>
+                    <a:graphicFrameLocks xmlns:a="http://schemas.openxmlformats.org/drawingml/2006/main" noChangeAspect="1"/>
+                  </wp:cNvGraphicFramePr>
+                  <a:graphic xmlns:a="http://schemas.openxmlformats.org/drawingml/2006/main">
+                    <a:graphicData uri="http://schemas.openxmlformats.org/drawingml/2006/picture">
+                      <pic:pic xmlns:pic="http://schemas.openxmlformats.org/drawingml/2006/picture">
+                        <pic:nvPicPr>
+                          <pic:cNvPr id="1359937822" name=""/>
+                          <pic:cNvPicPr/>
+                        </pic:nvPicPr>
+                        <pic:blipFill>
+                          <a:blip r:embed="rId25"/>
+                          <a:stretch>
+                            <a:fillRect/>
+                          </a:stretch>
+                        </pic:blipFill>
+                        <pic:spPr>
+                          <a:xfrm>
+                            <a:off x="0" y="0"/>
+                            <a:ext cx="5268060" cy="600159"/>
+                          </a:xfrm>
+                          <a:prstGeom prst="rect">
+                            <a:avLst/>
+                          </a:prstGeom>
+                        </pic:spPr>
+                      </pic:pic>
+                    </a:graphicData>
+                  </a:graphic>
+                </wp:inline>
+              </w:drawing>
+            </w:r>
+          </w:p>
+          <w:p>
+            <w:pPr>
+              <w:cnfStyle w:val="000000100000" w:firstRow="0" w:lastRow="0" w:firstColumn="0" w:lastColumn="0" w:oddVBand="0" w:evenVBand="0" w:oddHBand="1" w:evenHBand="0" w:firstRowFirstColumn="0" w:firstRowLastColumn="0" w:lastRowFirstColumn="0" w:lastRowLastColumn="0"/>
+            </w:pPr>
+          </w:p>
+          <w:p>
+            <w:pPr>
+              <w:cnfStyle w:val="000000100000" w:firstRow="0" w:lastRow="0" w:firstColumn="0" w:lastColumn="0" w:oddVBand="0" w:evenVBand="0" w:oddHBand="1" w:evenHBand="0" w:firstRowFirstColumn="0" w:firstRowLastColumn="0" w:lastRowFirstColumn="0" w:lastRowLastColumn="0"/>
+            </w:pPr>
+            <w:r>
+              <w:drawing>
+                <wp:inline distT="0" distB="0" distL="0" distR="0" wp14:anchorId="3EB36C09" wp14:editId="04447661">
+                  <wp:extent cx="3296110" cy="2191056"/>
+                  <wp:effectExtent l="0" t="0" r="0" b="0"/>
+                  <wp:docPr id="1617124855" name="Picture 1"/>
+                  <wp:cNvGraphicFramePr>
+                    <a:graphicFrameLocks xmlns:a="http://schemas.openxmlformats.org/drawingml/2006/main" noChangeAspect="1"/>
+                  </wp:cNvGraphicFramePr>
+                  <a:graphic xmlns:a="http://schemas.openxmlformats.org/drawingml/2006/main">
+                    <a:graphicData uri="http://schemas.openxmlformats.org/drawingml/2006/picture">
+                      <pic:pic xmlns:pic="http://schemas.openxmlformats.org/drawingml/2006/picture">
+                        <pic:nvPicPr>
+                          <pic:cNvPr id="1617124855" name=""/>
+                          <pic:cNvPicPr/>
+                        </pic:nvPicPr>
+                        <pic:blipFill>
+                          <a:blip r:embed="rId26"/>
+                          <a:stretch>
+                            <a:fillRect/>
+                          </a:stretch>
+                        </pic:blipFill>
+                        <pic:spPr>
+                          <a:xfrm>
+                            <a:off x="0" y="0"/>
+                            <a:ext cx="3296110" cy="2191056"/>
+                          </a:xfrm>
+                          <a:prstGeom prst="rect">
+                            <a:avLst/>
+                          </a:prstGeom>
+                        </pic:spPr>
+                      </pic:pic>
+                    </a:graphicData>
+                  </a:graphic>
+                </wp:inline>
+              </w:drawing>
+            </w:r>
           </w:p>
           <w:p>
             <w:pPr>
@@ -8350,21 +8748,13 @@
               <w:t xml:space="preserve"> find all female employees</w:t>
             </w:r>
             <w:r>
-              <w:t xml:space="preserve"> born after </w:t>
-            </w:r>
-            <w:proofErr w:type="gramStart"/>
-            <w:r>
-              <w:t>1969</w:t>
+              <w:t xml:space="preserve"> born after 1969</w:t>
             </w:r>
             <w:r>
               <w:t>(</w:t>
             </w:r>
             <w:r>
-              <w:t xml:space="preserve"> or</w:t>
-            </w:r>
-            <w:proofErr w:type="gramEnd"/>
-            <w:r>
-              <w:t xml:space="preserve"> who has salary greater than 8000</w:t>
+              <w:t xml:space="preserve"> or who has salary greater than 8000</w:t>
             </w:r>
             <w:r>
               <w:t>0</w:t>
@@ -9811,7 +10201,6 @@
             <w:r>
               <w:rPr>
                 <w:rFonts w:ascii="Arial" w:eastAsia="Times New Roman" w:hAnsi="Arial"/>
-                <w:bCs w:val="0"/>
                 <w:color w:val="000000"/>
                 <w:sz w:val="18"/>
                 <w:szCs w:val="18"/>
@@ -9837,9 +10226,9 @@
                   <o:lock v:ext="edit" aspectratio="t"/>
                 </v:shapetype>
                 <v:shape id="_x0000_i1040" type="#_x0000_t75" style="width:20.25pt;height:18pt" o:ole="">
-                  <v:imagedata r:id="rId17" o:title=""/>
+                  <v:imagedata r:id="rId27" o:title=""/>
                 </v:shape>
-                <w:control r:id="rId18" w:name="HTMLCheckbox16" w:shapeid="_x0000_i1040"/>
+                <w:control r:id="rId28" w:name="HTMLCheckbox16" w:shapeid="_x0000_i1040"/>
               </w:object>
             </w:r>
           </w:p>
@@ -9908,16 +10297,15 @@
             <w:r>
               <w:rPr>
                 <w:rFonts w:ascii="Arial" w:eastAsia="Times New Roman" w:hAnsi="Arial"/>
-                <w:bCs w:val="0"/>
                 <w:color w:val="000000"/>
                 <w:sz w:val="18"/>
                 <w:szCs w:val="18"/>
               </w:rPr>
               <w:object w:dxaOrig="1440" w:dyaOrig="1440" w14:anchorId="0943E944">
                 <v:shape id="_x0000_i1043" type="#_x0000_t75" style="width:20.25pt;height:18pt" o:ole="">
-                  <v:imagedata r:id="rId17" o:title=""/>
+                  <v:imagedata r:id="rId27" o:title=""/>
                 </v:shape>
-                <w:control r:id="rId19" w:name="HTMLCheckbox1" w:shapeid="_x0000_i1043"/>
+                <w:control r:id="rId29" w:name="HTMLCheckbox1" w:shapeid="_x0000_i1043"/>
               </w:object>
             </w:r>
           </w:p>
@@ -9986,16 +10374,15 @@
             <w:r>
               <w:rPr>
                 <w:rFonts w:ascii="Arial" w:eastAsia="Times New Roman" w:hAnsi="Arial"/>
-                <w:bCs w:val="0"/>
                 <w:color w:val="000000"/>
                 <w:sz w:val="18"/>
                 <w:szCs w:val="18"/>
               </w:rPr>
               <w:object w:dxaOrig="1440" w:dyaOrig="1440" w14:anchorId="0D588B5B">
                 <v:shape id="_x0000_i1046" type="#_x0000_t75" style="width:20.25pt;height:18pt" o:ole="">
-                  <v:imagedata r:id="rId17" o:title=""/>
+                  <v:imagedata r:id="rId27" o:title=""/>
                 </v:shape>
-                <w:control r:id="rId20" w:name="HTMLCheckbox11" w:shapeid="_x0000_i1046"/>
+                <w:control r:id="rId30" w:name="HTMLCheckbox11" w:shapeid="_x0000_i1046"/>
               </w:object>
             </w:r>
           </w:p>
@@ -10066,16 +10453,15 @@
             <w:r>
               <w:rPr>
                 <w:rFonts w:ascii="Arial" w:eastAsia="Times New Roman" w:hAnsi="Arial"/>
-                <w:bCs w:val="0"/>
                 <w:color w:val="000000"/>
                 <w:sz w:val="18"/>
                 <w:szCs w:val="18"/>
               </w:rPr>
               <w:object w:dxaOrig="1440" w:dyaOrig="1440" w14:anchorId="18E6D7A3">
                 <v:shape id="_x0000_i1056" type="#_x0000_t75" style="width:20.25pt;height:18pt" o:ole="">
-                  <v:imagedata r:id="rId17" o:title=""/>
+                  <v:imagedata r:id="rId27" o:title=""/>
                 </v:shape>
-                <w:control r:id="rId21" w:name="HTMLCheckbox111" w:shapeid="_x0000_i1056"/>
+                <w:control r:id="rId31" w:name="HTMLCheckbox111" w:shapeid="_x0000_i1056"/>
               </w:object>
             </w:r>
           </w:p>
@@ -10143,16 +10529,15 @@
             <w:r>
               <w:rPr>
                 <w:rFonts w:ascii="Arial" w:eastAsia="Times New Roman" w:hAnsi="Arial"/>
-                <w:bCs w:val="0"/>
                 <w:color w:val="000000"/>
                 <w:sz w:val="18"/>
                 <w:szCs w:val="18"/>
               </w:rPr>
               <w:object w:dxaOrig="1440" w:dyaOrig="1440" w14:anchorId="6AEB36D1">
                 <v:shape id="_x0000_i1059" type="#_x0000_t75" style="width:20.25pt;height:18pt" o:ole="">
-                  <v:imagedata r:id="rId17" o:title=""/>
+                  <v:imagedata r:id="rId27" o:title=""/>
                 </v:shape>
-                <w:control r:id="rId22" w:name="HTMLCheckbox1641" w:shapeid="_x0000_i1059"/>
+                <w:control r:id="rId32" w:name="HTMLCheckbox1641" w:shapeid="_x0000_i1059"/>
               </w:object>
             </w:r>
           </w:p>
@@ -10315,16 +10700,15 @@
             <w:r>
               <w:rPr>
                 <w:rFonts w:ascii="Arial" w:eastAsiaTheme="minorHAnsi" w:hAnsi="Arial"/>
-                <w:bCs w:val="0"/>
                 <w:color w:val="000000"/>
                 <w:sz w:val="18"/>
                 <w:szCs w:val="18"/>
               </w:rPr>
               <w:object w:dxaOrig="1440" w:dyaOrig="1440" w14:anchorId="5CA2EF61">
                 <v:shape id="_x0000_i1062" type="#_x0000_t75" style="width:20.25pt;height:18pt" o:ole="">
-                  <v:imagedata r:id="rId17" o:title=""/>
+                  <v:imagedata r:id="rId27" o:title=""/>
                 </v:shape>
-                <w:control r:id="rId23" w:name="HTMLCheckbox62" w:shapeid="_x0000_i1062"/>
+                <w:control r:id="rId33" w:name="HTMLCheckbox62" w:shapeid="_x0000_i1062"/>
               </w:object>
             </w:r>
           </w:p>
@@ -10340,16 +10724,15 @@
             <w:r>
               <w:rPr>
                 <w:rFonts w:ascii="Arial" w:eastAsiaTheme="minorHAnsi" w:hAnsi="Arial"/>
-                <w:bCs w:val="0"/>
                 <w:color w:val="000000"/>
                 <w:sz w:val="18"/>
                 <w:szCs w:val="18"/>
               </w:rPr>
               <w:object w:dxaOrig="1440" w:dyaOrig="1440" w14:anchorId="71C63507">
                 <v:shape id="_x0000_i1065" type="#_x0000_t75" style="width:20.25pt;height:18pt" o:ole="">
-                  <v:imagedata r:id="rId17" o:title=""/>
+                  <v:imagedata r:id="rId27" o:title=""/>
                 </v:shape>
-                <w:control r:id="rId24" w:name="HTMLCheckbox61" w:shapeid="_x0000_i1065"/>
+                <w:control r:id="rId34" w:name="HTMLCheckbox61" w:shapeid="_x0000_i1065"/>
               </w:object>
             </w:r>
           </w:p>
@@ -10497,11 +10880,9 @@
       <w:r>
         <w:t> </w:t>
       </w:r>
-      <w:proofErr w:type="gramStart"/>
       <w:r>
         <w:t>design</w:t>
       </w:r>
-      <w:proofErr w:type="gramEnd"/>
       <w:r>
         <w:t>,</w:t>
       </w:r>
@@ -18972,20 +19353,8 @@
                 <w:sz w:val="24"/>
                 <w:lang w:eastAsia="en-GB"/>
               </w:rPr>
-              <w:t xml:space="preserve">Dunmore </w:t>
-            </w:r>
-            <w:proofErr w:type="spellStart"/>
-            <w:r>
-              <w:rPr>
-                <w:rFonts w:eastAsia="Times New Roman" w:cstheme="minorHAnsi"/>
-                <w:bCs w:val="0"/>
-                <w:color w:val="000000"/>
-                <w:sz w:val="24"/>
-                <w:lang w:eastAsia="en-GB"/>
-              </w:rPr>
-              <w:t>Hoghschool</w:t>
-            </w:r>
-            <w:proofErr w:type="spellEnd"/>
+              <w:t>Dunmore Hoghschool</w:t>
+            </w:r>
           </w:p>
         </w:tc>
         <w:tc>
@@ -19086,7 +19455,6 @@
                 <w:lang w:eastAsia="en-GB"/>
               </w:rPr>
             </w:pPr>
-            <w:proofErr w:type="spellStart"/>
             <w:r>
               <w:rPr>
                 <w:rFonts w:eastAsia="Times New Roman" w:cstheme="minorHAnsi"/>
@@ -19095,18 +19463,7 @@
                 <w:sz w:val="24"/>
                 <w:lang w:eastAsia="en-GB"/>
               </w:rPr>
-              <w:t>Lackawana</w:t>
-            </w:r>
-            <w:proofErr w:type="spellEnd"/>
-            <w:r>
-              <w:rPr>
-                <w:rFonts w:eastAsia="Times New Roman" w:cstheme="minorHAnsi"/>
-                <w:bCs w:val="0"/>
-                <w:color w:val="000000"/>
-                <w:sz w:val="24"/>
-                <w:lang w:eastAsia="en-GB"/>
-              </w:rPr>
-              <w:t xml:space="preserve"> Country</w:t>
+              <w:t>Lackawana Country</w:t>
             </w:r>
           </w:p>
         </w:tc>
@@ -19436,20 +19793,8 @@
                 <w:sz w:val="24"/>
                 <w:lang w:eastAsia="en-GB"/>
               </w:rPr>
-              <w:t xml:space="preserve">Scranton </w:t>
-            </w:r>
-            <w:proofErr w:type="spellStart"/>
-            <w:r>
-              <w:rPr>
-                <w:rFonts w:eastAsia="Times New Roman" w:cstheme="minorHAnsi"/>
-                <w:bCs w:val="0"/>
-                <w:color w:val="000000"/>
-                <w:sz w:val="24"/>
-                <w:lang w:eastAsia="en-GB"/>
-              </w:rPr>
-              <w:t>Whitepages</w:t>
-            </w:r>
-            <w:proofErr w:type="spellEnd"/>
+              <w:t>Scranton Whitepages</w:t>
+            </w:r>
           </w:p>
         </w:tc>
         <w:tc>
@@ -24269,12 +24614,12 @@
     <w:p/>
     <w:p/>
     <w:sectPr>
-      <w:headerReference w:type="even" r:id="rId25"/>
-      <w:headerReference w:type="default" r:id="rId26"/>
-      <w:footerReference w:type="even" r:id="rId27"/>
-      <w:footerReference w:type="default" r:id="rId28"/>
-      <w:headerReference w:type="first" r:id="rId29"/>
-      <w:footerReference w:type="first" r:id="rId30"/>
+      <w:headerReference w:type="even" r:id="rId35"/>
+      <w:headerReference w:type="default" r:id="rId36"/>
+      <w:footerReference w:type="even" r:id="rId37"/>
+      <w:footerReference w:type="default" r:id="rId38"/>
+      <w:headerReference w:type="first" r:id="rId39"/>
+      <w:footerReference w:type="first" r:id="rId40"/>
       <w:type w:val="continuous"/>
       <w:pgSz w:w="11906" w:h="16838" w:code="9"/>
       <w:pgMar w:top="851" w:right="851" w:bottom="851" w:left="851" w:header="561" w:footer="342" w:gutter="0"/>
@@ -24604,7 +24949,7 @@
               <w:sz w:val="16"/>
               <w:szCs w:val="16"/>
             </w:rPr>
-            <w:t>2024-03-06 15:31</w:t>
+            <w:t>2025-09-03 21:03</w:t>
           </w:r>
           <w:r>
             <w:rPr>
@@ -31531,6 +31876,19 @@
 </file>
 
 <file path=customXml/item1.xml><?xml version="1.0" encoding="utf-8"?>
+<?mso-contentType ?>
+<FormTemplates xmlns="http://schemas.microsoft.com/sharepoint/v3/contenttype/forms">
+  <Display>DocumentLibraryForm</Display>
+  <Edit>DocumentLibraryForm</Edit>
+  <New>DocumentLibraryForm</New>
+</FormTemplates>
+</file>
+
+<file path=customXml/item2.xml><?xml version="1.0" encoding="utf-8"?>
+<b:Sources xmlns:b="http://schemas.openxmlformats.org/officeDocument/2006/bibliography" xmlns="http://schemas.openxmlformats.org/officeDocument/2006/bibliography" SelectedStyle="\APA.XSL" StyleName="APA"/>
+</file>
+
+<file path=customXml/item3.xml><?xml version="1.0" encoding="utf-8"?>
 <p:properties xmlns:p="http://schemas.microsoft.com/office/2006/metadata/properties" xmlns:xsi="http://www.w3.org/2001/XMLSchema-instance" xmlns:pc="http://schemas.microsoft.com/office/infopath/2007/PartnerControls">
   <documentManagement>
     <FolderType xmlns="833ce3ab-d172-455c-9989-f10facae9784" xsi:nil="true"/>
@@ -31581,24 +31939,7 @@
 </p:properties>
 </file>
 
-<file path=customXml/item2.xml><?xml version="1.0" encoding="utf-8"?>
-<b:Sources xmlns:b="http://schemas.openxmlformats.org/officeDocument/2006/bibliography" xmlns="http://schemas.openxmlformats.org/officeDocument/2006/bibliography" SelectedStyle="\APA.XSL" StyleName="APA"/>
-</file>
-
-<file path=customXml/item3.xml><?xml version="1.0" encoding="utf-8"?>
-<?mso-contentType ?>
-<FormTemplates xmlns="http://schemas.microsoft.com/sharepoint/v3/contenttype/forms">
-  <Display>DocumentLibraryForm</Display>
-  <Edit>DocumentLibraryForm</Edit>
-  <New>DocumentLibraryForm</New>
-</FormTemplates>
-</file>
-
 <file path=customXml/item4.xml><?xml version="1.0" encoding="utf-8"?>
-<LongProperties xmlns="http://schemas.microsoft.com/office/2006/metadata/longProperties"/>
-</file>
-
-<file path=customXml/item5.xml><?xml version="1.0" encoding="utf-8"?>
 <ct:contentTypeSchema xmlns:ct="http://schemas.microsoft.com/office/2006/metadata/contentType" xmlns:ma="http://schemas.microsoft.com/office/2006/metadata/properties/metaAttributes" ct:_="" ma:_="" ma:contentTypeName="Document" ma:contentTypeID="0x010100D482CBA738D00D4AAC9330883AE1DA78" ma:contentTypeVersion="33" ma:contentTypeDescription="Create a new document." ma:contentTypeScope="" ma:versionID="8e47dcab4e34a32242880baf61f0a73d">
   <xsd:schema xmlns:xsd="http://www.w3.org/2001/XMLSchema" xmlns:xs="http://www.w3.org/2001/XMLSchema" xmlns:p="http://schemas.microsoft.com/office/2006/metadata/properties" xmlns:ns3="3936cbe9-feea-4685-b03c-7f8d09c550f1" xmlns:ns4="833ce3ab-d172-455c-9989-f10facae9784" targetNamespace="http://schemas.microsoft.com/office/2006/metadata/properties" ma:root="true" ma:fieldsID="174389be43a91ce68753c33b6ac99b4e" ns3:_="" ns4:_="">
     <xsd:import namespace="3936cbe9-feea-4685-b03c-7f8d09c550f1"/>
@@ -32009,7 +32350,27 @@
 </ct:contentTypeSchema>
 </file>
 
+<file path=customXml/item5.xml><?xml version="1.0" encoding="utf-8"?>
+<LongProperties xmlns="http://schemas.microsoft.com/office/2006/metadata/longProperties"/>
+</file>
+
 <file path=customXml/itemProps1.xml><?xml version="1.0" encoding="utf-8"?>
+<ds:datastoreItem xmlns:ds="http://schemas.openxmlformats.org/officeDocument/2006/customXml" ds:itemID="{96001339-1F25-4BDD-94F9-AA3400008571}">
+  <ds:schemaRefs>
+    <ds:schemaRef ds:uri="http://schemas.microsoft.com/sharepoint/v3/contenttype/forms"/>
+  </ds:schemaRefs>
+</ds:datastoreItem>
+</file>
+
+<file path=customXml/itemProps2.xml><?xml version="1.0" encoding="utf-8"?>
+<ds:datastoreItem xmlns:ds="http://schemas.openxmlformats.org/officeDocument/2006/customXml" ds:itemID="{6082A4E2-12ED-4A8A-A2C2-C5B6EEB43683}">
+  <ds:schemaRefs>
+    <ds:schemaRef ds:uri="http://schemas.openxmlformats.org/officeDocument/2006/bibliography"/>
+  </ds:schemaRefs>
+</ds:datastoreItem>
+</file>
+
+<file path=customXml/itemProps3.xml><?xml version="1.0" encoding="utf-8"?>
 <ds:datastoreItem xmlns:ds="http://schemas.openxmlformats.org/officeDocument/2006/customXml" ds:itemID="{A16F99D5-FAF9-47B7-BB2E-CAC1EF9F3B71}">
   <ds:schemaRefs>
     <ds:schemaRef ds:uri="http://purl.org/dc/dcmitype/"/>
@@ -32026,31 +32387,7 @@
 </ds:datastoreItem>
 </file>
 
-<file path=customXml/itemProps2.xml><?xml version="1.0" encoding="utf-8"?>
-<ds:datastoreItem xmlns:ds="http://schemas.openxmlformats.org/officeDocument/2006/customXml" ds:itemID="{6082A4E2-12ED-4A8A-A2C2-C5B6EEB43683}">
-  <ds:schemaRefs>
-    <ds:schemaRef ds:uri="http://schemas.openxmlformats.org/officeDocument/2006/bibliography"/>
-  </ds:schemaRefs>
-</ds:datastoreItem>
-</file>
-
-<file path=customXml/itemProps3.xml><?xml version="1.0" encoding="utf-8"?>
-<ds:datastoreItem xmlns:ds="http://schemas.openxmlformats.org/officeDocument/2006/customXml" ds:itemID="{96001339-1F25-4BDD-94F9-AA3400008571}">
-  <ds:schemaRefs>
-    <ds:schemaRef ds:uri="http://schemas.microsoft.com/sharepoint/v3/contenttype/forms"/>
-  </ds:schemaRefs>
-</ds:datastoreItem>
-</file>
-
 <file path=customXml/itemProps4.xml><?xml version="1.0" encoding="utf-8"?>
-<ds:datastoreItem xmlns:ds="http://schemas.openxmlformats.org/officeDocument/2006/customXml" ds:itemID="{ED9C3AC7-65F6-444B-AAD9-BED76FF91658}">
-  <ds:schemaRefs>
-    <ds:schemaRef ds:uri="http://schemas.microsoft.com/office/2006/metadata/longProperties"/>
-  </ds:schemaRefs>
-</ds:datastoreItem>
-</file>
-
-<file path=customXml/itemProps5.xml><?xml version="1.0" encoding="utf-8"?>
 <ds:datastoreItem xmlns:ds="http://schemas.openxmlformats.org/officeDocument/2006/customXml" ds:itemID="{C3B379D3-68ED-4924-9080-2CFFEEB38B90}">
   <ds:schemaRefs>
     <ds:schemaRef ds:uri="http://schemas.microsoft.com/office/2006/metadata/contentType"/>
@@ -32067,4 +32404,12 @@
     <ds:schemaRef ds:uri="http://schemas.microsoft.com/internal/obd"/>
   </ds:schemaRefs>
 </ds:datastoreItem>
+</file>
+
+<file path=customXml/itemProps5.xml><?xml version="1.0" encoding="utf-8"?>
+<ds:datastoreItem xmlns:ds="http://schemas.openxmlformats.org/officeDocument/2006/customXml" ds:itemID="{ED9C3AC7-65F6-444B-AAD9-BED76FF91658}">
+  <ds:schemaRefs>
+    <ds:schemaRef ds:uri="http://schemas.microsoft.com/office/2006/metadata/longProperties"/>
+  </ds:schemaRefs>
+</ds:datastoreItem>
 </file>
</xml_diff>

<commit_message>
docs: add sql and screenshots for Q6-10.
</commit_message>
<xml_diff>
--- a/BAS-ICTPRG431-AT2-POR-Pt2.docx
+++ b/BAS-ICTPRG431-AT2-POR-Pt2.docx
@@ -860,8 +860,16 @@
               <w:rPr>
                 <w:rStyle w:val="Emphasis"/>
               </w:rPr>
-              <w:t xml:space="preserve"> Laragon</w:t>
-            </w:r>
+              <w:t xml:space="preserve"> </w:t>
+            </w:r>
+            <w:proofErr w:type="spellStart"/>
+            <w:r>
+              <w:rPr>
+                <w:rStyle w:val="Emphasis"/>
+              </w:rPr>
+              <w:t>Laragon</w:t>
+            </w:r>
+            <w:proofErr w:type="spellEnd"/>
             <w:r>
               <w:rPr>
                 <w:rStyle w:val="Emphasis"/>
@@ -4954,13 +4962,29 @@
               <w:t>such as</w:t>
             </w:r>
             <w:r>
-              <w:t xml:space="preserve"> HeidiSQL,</w:t>
+              <w:t xml:space="preserve"> </w:t>
+            </w:r>
+            <w:proofErr w:type="spellStart"/>
+            <w:r>
+              <w:t>HeidiSQL</w:t>
+            </w:r>
+            <w:proofErr w:type="spellEnd"/>
+            <w:r>
+              <w:t>,</w:t>
             </w:r>
             <w:r>
               <w:t xml:space="preserve"> Notepad++, Sublime Text, VS Code or similar. You may also use PyCharm to edit this file. </w:t>
             </w:r>
             <w:r>
-              <w:t>We recommend using HeidiSQL for this task.</w:t>
+              <w:t xml:space="preserve">We recommend using </w:t>
+            </w:r>
+            <w:proofErr w:type="spellStart"/>
+            <w:r>
+              <w:t>HeidiSQL</w:t>
+            </w:r>
+            <w:proofErr w:type="spellEnd"/>
+            <w:r>
+              <w:t xml:space="preserve"> for this task.</w:t>
             </w:r>
           </w:p>
           <w:p>
@@ -5397,8 +5421,21 @@
               <w:t>For example, do not use the phpMyAdmin</w:t>
             </w:r>
             <w:r>
-              <w:t>, MySQL Workbench, HeidiSQL or similar’s</w:t>
-            </w:r>
+              <w:t xml:space="preserve">, MySQL Workbench, </w:t>
+            </w:r>
+            <w:proofErr w:type="spellStart"/>
+            <w:r>
+              <w:t>HeidiSQL</w:t>
+            </w:r>
+            <w:proofErr w:type="spellEnd"/>
+            <w:r>
+              <w:t xml:space="preserve"> or </w:t>
+            </w:r>
+            <w:proofErr w:type="spellStart"/>
+            <w:r>
+              <w:t>similar’s</w:t>
+            </w:r>
+            <w:proofErr w:type="spellEnd"/>
             <w:r>
               <w:t xml:space="preserve"> “Users” tab to create the user and database (see the picture below):</w:t>
             </w:r>
@@ -5879,8 +5916,8 @@
         <w:tblLook w:val="04A0" w:firstRow="1" w:lastRow="0" w:firstColumn="1" w:lastColumn="0" w:noHBand="0" w:noVBand="1"/>
       </w:tblPr>
       <w:tblGrid>
-        <w:gridCol w:w="1119"/>
-        <w:gridCol w:w="9075"/>
+        <w:gridCol w:w="859"/>
+        <w:gridCol w:w="9482"/>
       </w:tblGrid>
       <w:tr>
         <w:trPr>
@@ -7760,6 +7797,90 @@
             <w:pPr>
               <w:cnfStyle w:val="000000100000" w:firstRow="0" w:lastRow="0" w:firstColumn="0" w:lastColumn="0" w:oddVBand="0" w:evenVBand="0" w:oddHBand="1" w:evenHBand="0" w:firstRowFirstColumn="0" w:firstRowLastColumn="0" w:lastRowFirstColumn="0" w:lastRowLastColumn="0"/>
             </w:pPr>
+            <w:r>
+              <w:drawing>
+                <wp:inline distT="0" distB="0" distL="0" distR="0" wp14:anchorId="41FCAEB1" wp14:editId="15C687D5">
+                  <wp:extent cx="3962953" cy="571580"/>
+                  <wp:effectExtent l="0" t="0" r="0" b="0"/>
+                  <wp:docPr id="831679622" name="Picture 1"/>
+                  <wp:cNvGraphicFramePr>
+                    <a:graphicFrameLocks xmlns:a="http://schemas.openxmlformats.org/drawingml/2006/main" noChangeAspect="1"/>
+                  </wp:cNvGraphicFramePr>
+                  <a:graphic xmlns:a="http://schemas.openxmlformats.org/drawingml/2006/main">
+                    <a:graphicData uri="http://schemas.openxmlformats.org/drawingml/2006/picture">
+                      <pic:pic xmlns:pic="http://schemas.openxmlformats.org/drawingml/2006/picture">
+                        <pic:nvPicPr>
+                          <pic:cNvPr id="831679622" name=""/>
+                          <pic:cNvPicPr/>
+                        </pic:nvPicPr>
+                        <pic:blipFill>
+                          <a:blip r:embed="rId27"/>
+                          <a:stretch>
+                            <a:fillRect/>
+                          </a:stretch>
+                        </pic:blipFill>
+                        <pic:spPr>
+                          <a:xfrm>
+                            <a:off x="0" y="0"/>
+                            <a:ext cx="3962953" cy="571580"/>
+                          </a:xfrm>
+                          <a:prstGeom prst="rect">
+                            <a:avLst/>
+                          </a:prstGeom>
+                        </pic:spPr>
+                      </pic:pic>
+                    </a:graphicData>
+                  </a:graphic>
+                </wp:inline>
+              </w:drawing>
+            </w:r>
+          </w:p>
+          <w:p>
+            <w:pPr>
+              <w:cnfStyle w:val="000000100000" w:firstRow="0" w:lastRow="0" w:firstColumn="0" w:lastColumn="0" w:oddVBand="0" w:evenVBand="0" w:oddHBand="1" w:evenHBand="0" w:firstRowFirstColumn="0" w:firstRowLastColumn="0" w:lastRowFirstColumn="0" w:lastRowLastColumn="0"/>
+            </w:pPr>
+          </w:p>
+          <w:p>
+            <w:pPr>
+              <w:cnfStyle w:val="000000100000" w:firstRow="0" w:lastRow="0" w:firstColumn="0" w:lastColumn="0" w:oddVBand="0" w:evenVBand="0" w:oddHBand="1" w:evenHBand="0" w:firstRowFirstColumn="0" w:firstRowLastColumn="0" w:lastRowFirstColumn="0" w:lastRowLastColumn="0"/>
+            </w:pPr>
+            <w:r>
+              <w:drawing>
+                <wp:inline distT="0" distB="0" distL="0" distR="0" wp14:anchorId="3AA8ADD9" wp14:editId="74222F6D">
+                  <wp:extent cx="1886213" cy="1400370"/>
+                  <wp:effectExtent l="0" t="0" r="0" b="9525"/>
+                  <wp:docPr id="1035370683" name="Picture 1"/>
+                  <wp:cNvGraphicFramePr>
+                    <a:graphicFrameLocks xmlns:a="http://schemas.openxmlformats.org/drawingml/2006/main" noChangeAspect="1"/>
+                  </wp:cNvGraphicFramePr>
+                  <a:graphic xmlns:a="http://schemas.openxmlformats.org/drawingml/2006/main">
+                    <a:graphicData uri="http://schemas.openxmlformats.org/drawingml/2006/picture">
+                      <pic:pic xmlns:pic="http://schemas.openxmlformats.org/drawingml/2006/picture">
+                        <pic:nvPicPr>
+                          <pic:cNvPr id="1035370683" name=""/>
+                          <pic:cNvPicPr/>
+                        </pic:nvPicPr>
+                        <pic:blipFill>
+                          <a:blip r:embed="rId28"/>
+                          <a:stretch>
+                            <a:fillRect/>
+                          </a:stretch>
+                        </pic:blipFill>
+                        <pic:spPr>
+                          <a:xfrm>
+                            <a:off x="0" y="0"/>
+                            <a:ext cx="1886213" cy="1400370"/>
+                          </a:xfrm>
+                          <a:prstGeom prst="rect">
+                            <a:avLst/>
+                          </a:prstGeom>
+                        </pic:spPr>
+                      </pic:pic>
+                    </a:graphicData>
+                  </a:graphic>
+                </wp:inline>
+              </w:drawing>
+            </w:r>
           </w:p>
           <w:p>
             <w:pPr>
@@ -7884,6 +8005,90 @@
             <w:pPr>
               <w:cnfStyle w:val="000000100000" w:firstRow="0" w:lastRow="0" w:firstColumn="0" w:lastColumn="0" w:oddVBand="0" w:evenVBand="0" w:oddHBand="1" w:evenHBand="0" w:firstRowFirstColumn="0" w:firstRowLastColumn="0" w:lastRowFirstColumn="0" w:lastRowLastColumn="0"/>
             </w:pPr>
+            <w:r>
+              <w:drawing>
+                <wp:inline distT="0" distB="0" distL="0" distR="0" wp14:anchorId="239425B6" wp14:editId="05777250">
+                  <wp:extent cx="4420217" cy="543001"/>
+                  <wp:effectExtent l="0" t="0" r="0" b="9525"/>
+                  <wp:docPr id="1155080776" name="Picture 1"/>
+                  <wp:cNvGraphicFramePr>
+                    <a:graphicFrameLocks xmlns:a="http://schemas.openxmlformats.org/drawingml/2006/main" noChangeAspect="1"/>
+                  </wp:cNvGraphicFramePr>
+                  <a:graphic xmlns:a="http://schemas.openxmlformats.org/drawingml/2006/main">
+                    <a:graphicData uri="http://schemas.openxmlformats.org/drawingml/2006/picture">
+                      <pic:pic xmlns:pic="http://schemas.openxmlformats.org/drawingml/2006/picture">
+                        <pic:nvPicPr>
+                          <pic:cNvPr id="1155080776" name=""/>
+                          <pic:cNvPicPr/>
+                        </pic:nvPicPr>
+                        <pic:blipFill>
+                          <a:blip r:embed="rId29"/>
+                          <a:stretch>
+                            <a:fillRect/>
+                          </a:stretch>
+                        </pic:blipFill>
+                        <pic:spPr>
+                          <a:xfrm>
+                            <a:off x="0" y="0"/>
+                            <a:ext cx="4420217" cy="543001"/>
+                          </a:xfrm>
+                          <a:prstGeom prst="rect">
+                            <a:avLst/>
+                          </a:prstGeom>
+                        </pic:spPr>
+                      </pic:pic>
+                    </a:graphicData>
+                  </a:graphic>
+                </wp:inline>
+              </w:drawing>
+            </w:r>
+          </w:p>
+          <w:p>
+            <w:pPr>
+              <w:cnfStyle w:val="000000100000" w:firstRow="0" w:lastRow="0" w:firstColumn="0" w:lastColumn="0" w:oddVBand="0" w:evenVBand="0" w:oddHBand="1" w:evenHBand="0" w:firstRowFirstColumn="0" w:firstRowLastColumn="0" w:lastRowFirstColumn="0" w:lastRowLastColumn="0"/>
+            </w:pPr>
+          </w:p>
+          <w:p>
+            <w:pPr>
+              <w:cnfStyle w:val="000000100000" w:firstRow="0" w:lastRow="0" w:firstColumn="0" w:lastColumn="0" w:oddVBand="0" w:evenVBand="0" w:oddHBand="1" w:evenHBand="0" w:firstRowFirstColumn="0" w:firstRowLastColumn="0" w:lastRowFirstColumn="0" w:lastRowLastColumn="0"/>
+            </w:pPr>
+            <w:r>
+              <w:drawing>
+                <wp:inline distT="0" distB="0" distL="0" distR="0" wp14:anchorId="3E5E164A" wp14:editId="3A89E13C">
+                  <wp:extent cx="1886213" cy="685896"/>
+                  <wp:effectExtent l="0" t="0" r="0" b="0"/>
+                  <wp:docPr id="1498403496" name="Picture 1"/>
+                  <wp:cNvGraphicFramePr>
+                    <a:graphicFrameLocks xmlns:a="http://schemas.openxmlformats.org/drawingml/2006/main" noChangeAspect="1"/>
+                  </wp:cNvGraphicFramePr>
+                  <a:graphic xmlns:a="http://schemas.openxmlformats.org/drawingml/2006/main">
+                    <a:graphicData uri="http://schemas.openxmlformats.org/drawingml/2006/picture">
+                      <pic:pic xmlns:pic="http://schemas.openxmlformats.org/drawingml/2006/picture">
+                        <pic:nvPicPr>
+                          <pic:cNvPr id="1498403496" name=""/>
+                          <pic:cNvPicPr/>
+                        </pic:nvPicPr>
+                        <pic:blipFill>
+                          <a:blip r:embed="rId30"/>
+                          <a:stretch>
+                            <a:fillRect/>
+                          </a:stretch>
+                        </pic:blipFill>
+                        <pic:spPr>
+                          <a:xfrm>
+                            <a:off x="0" y="0"/>
+                            <a:ext cx="1886213" cy="685896"/>
+                          </a:xfrm>
+                          <a:prstGeom prst="rect">
+                            <a:avLst/>
+                          </a:prstGeom>
+                        </pic:spPr>
+                      </pic:pic>
+                    </a:graphicData>
+                  </a:graphic>
+                </wp:inline>
+              </w:drawing>
+            </w:r>
           </w:p>
           <w:p>
             <w:pPr>
@@ -8014,6 +8219,100 @@
               <w:cnfStyle w:val="000000100000" w:firstRow="0" w:lastRow="0" w:firstColumn="0" w:lastColumn="0" w:oddVBand="0" w:evenVBand="0" w:oddHBand="1" w:evenHBand="0" w:firstRowFirstColumn="0" w:firstRowLastColumn="0" w:lastRowFirstColumn="0" w:lastRowLastColumn="0"/>
             </w:pPr>
           </w:p>
+          <w:p>
+            <w:pPr>
+              <w:cnfStyle w:val="000000100000" w:firstRow="0" w:lastRow="0" w:firstColumn="0" w:lastColumn="0" w:oddVBand="0" w:evenVBand="0" w:oddHBand="1" w:evenHBand="0" w:firstRowFirstColumn="0" w:firstRowLastColumn="0" w:lastRowFirstColumn="0" w:lastRowLastColumn="0"/>
+            </w:pPr>
+            <w:r>
+              <w:drawing>
+                <wp:inline distT="0" distB="0" distL="0" distR="0" wp14:anchorId="338A33E6" wp14:editId="57F5D446">
+                  <wp:extent cx="2953162" cy="543001"/>
+                  <wp:effectExtent l="0" t="0" r="0" b="9525"/>
+                  <wp:docPr id="2075763552" name="Picture 1"/>
+                  <wp:cNvGraphicFramePr>
+                    <a:graphicFrameLocks xmlns:a="http://schemas.openxmlformats.org/drawingml/2006/main" noChangeAspect="1"/>
+                  </wp:cNvGraphicFramePr>
+                  <a:graphic xmlns:a="http://schemas.openxmlformats.org/drawingml/2006/main">
+                    <a:graphicData uri="http://schemas.openxmlformats.org/drawingml/2006/picture">
+                      <pic:pic xmlns:pic="http://schemas.openxmlformats.org/drawingml/2006/picture">
+                        <pic:nvPicPr>
+                          <pic:cNvPr id="2075763552" name=""/>
+                          <pic:cNvPicPr/>
+                        </pic:nvPicPr>
+                        <pic:blipFill>
+                          <a:blip r:embed="rId31"/>
+                          <a:stretch>
+                            <a:fillRect/>
+                          </a:stretch>
+                        </pic:blipFill>
+                        <pic:spPr>
+                          <a:xfrm>
+                            <a:off x="0" y="0"/>
+                            <a:ext cx="2953162" cy="543001"/>
+                          </a:xfrm>
+                          <a:prstGeom prst="rect">
+                            <a:avLst/>
+                          </a:prstGeom>
+                        </pic:spPr>
+                      </pic:pic>
+                    </a:graphicData>
+                  </a:graphic>
+                </wp:inline>
+              </w:drawing>
+            </w:r>
+          </w:p>
+          <w:p>
+            <w:pPr>
+              <w:cnfStyle w:val="000000100000" w:firstRow="0" w:lastRow="0" w:firstColumn="0" w:lastColumn="0" w:oddVBand="0" w:evenVBand="0" w:oddHBand="1" w:evenHBand="0" w:firstRowFirstColumn="0" w:firstRowLastColumn="0" w:lastRowFirstColumn="0" w:lastRowLastColumn="0"/>
+            </w:pPr>
+          </w:p>
+          <w:p>
+            <w:pPr>
+              <w:cnfStyle w:val="000000100000" w:firstRow="0" w:lastRow="0" w:firstColumn="0" w:lastColumn="0" w:oddVBand="0" w:evenVBand="0" w:oddHBand="1" w:evenHBand="0" w:firstRowFirstColumn="0" w:firstRowLastColumn="0" w:lastRowFirstColumn="0" w:lastRowLastColumn="0"/>
+            </w:pPr>
+            <w:r>
+              <w:drawing>
+                <wp:inline distT="0" distB="0" distL="0" distR="0" wp14:anchorId="6395C664" wp14:editId="2DE88496">
+                  <wp:extent cx="5915025" cy="1651000"/>
+                  <wp:effectExtent l="0" t="0" r="9525" b="6350"/>
+                  <wp:docPr id="1861495992" name="Picture 1"/>
+                  <wp:cNvGraphicFramePr>
+                    <a:graphicFrameLocks xmlns:a="http://schemas.openxmlformats.org/drawingml/2006/main" noChangeAspect="1"/>
+                  </wp:cNvGraphicFramePr>
+                  <a:graphic xmlns:a="http://schemas.openxmlformats.org/drawingml/2006/main">
+                    <a:graphicData uri="http://schemas.openxmlformats.org/drawingml/2006/picture">
+                      <pic:pic xmlns:pic="http://schemas.openxmlformats.org/drawingml/2006/picture">
+                        <pic:nvPicPr>
+                          <pic:cNvPr id="1861495992" name=""/>
+                          <pic:cNvPicPr/>
+                        </pic:nvPicPr>
+                        <pic:blipFill>
+                          <a:blip r:embed="rId32"/>
+                          <a:stretch>
+                            <a:fillRect/>
+                          </a:stretch>
+                        </pic:blipFill>
+                        <pic:spPr>
+                          <a:xfrm>
+                            <a:off x="0" y="0"/>
+                            <a:ext cx="5915025" cy="1651000"/>
+                          </a:xfrm>
+                          <a:prstGeom prst="rect">
+                            <a:avLst/>
+                          </a:prstGeom>
+                        </pic:spPr>
+                      </pic:pic>
+                    </a:graphicData>
+                  </a:graphic>
+                </wp:inline>
+              </w:drawing>
+            </w:r>
+          </w:p>
+          <w:p>
+            <w:pPr>
+              <w:cnfStyle w:val="000000100000" w:firstRow="0" w:lastRow="0" w:firstColumn="0" w:lastColumn="0" w:oddVBand="0" w:evenVBand="0" w:oddHBand="1" w:evenHBand="0" w:firstRowFirstColumn="0" w:firstRowLastColumn="0" w:lastRowFirstColumn="0" w:lastRowLastColumn="0"/>
+            </w:pPr>
+          </w:p>
         </w:tc>
       </w:tr>
       <w:tr>
@@ -8323,11 +8622,90 @@
             <w:pPr>
               <w:cnfStyle w:val="000000000000" w:firstRow="0" w:lastRow="0" w:firstColumn="0" w:lastColumn="0" w:oddVBand="0" w:evenVBand="0" w:oddHBand="0" w:evenHBand="0" w:firstRowFirstColumn="0" w:firstRowLastColumn="0" w:lastRowFirstColumn="0" w:lastRowLastColumn="0"/>
             </w:pPr>
+            <w:r>
+              <w:drawing>
+                <wp:inline distT="0" distB="0" distL="0" distR="0" wp14:anchorId="16B032E0" wp14:editId="009C7B71">
+                  <wp:extent cx="4258269" cy="504895"/>
+                  <wp:effectExtent l="0" t="0" r="9525" b="9525"/>
+                  <wp:docPr id="1367175921" name="Picture 1"/>
+                  <wp:cNvGraphicFramePr>
+                    <a:graphicFrameLocks xmlns:a="http://schemas.openxmlformats.org/drawingml/2006/main" noChangeAspect="1"/>
+                  </wp:cNvGraphicFramePr>
+                  <a:graphic xmlns:a="http://schemas.openxmlformats.org/drawingml/2006/main">
+                    <a:graphicData uri="http://schemas.openxmlformats.org/drawingml/2006/picture">
+                      <pic:pic xmlns:pic="http://schemas.openxmlformats.org/drawingml/2006/picture">
+                        <pic:nvPicPr>
+                          <pic:cNvPr id="1367175921" name=""/>
+                          <pic:cNvPicPr/>
+                        </pic:nvPicPr>
+                        <pic:blipFill>
+                          <a:blip r:embed="rId33"/>
+                          <a:stretch>
+                            <a:fillRect/>
+                          </a:stretch>
+                        </pic:blipFill>
+                        <pic:spPr>
+                          <a:xfrm>
+                            <a:off x="0" y="0"/>
+                            <a:ext cx="4258269" cy="504895"/>
+                          </a:xfrm>
+                          <a:prstGeom prst="rect">
+                            <a:avLst/>
+                          </a:prstGeom>
+                        </pic:spPr>
+                      </pic:pic>
+                    </a:graphicData>
+                  </a:graphic>
+                </wp:inline>
+              </w:drawing>
+            </w:r>
           </w:p>
           <w:p>
             <w:pPr>
               <w:cnfStyle w:val="000000000000" w:firstRow="0" w:lastRow="0" w:firstColumn="0" w:lastColumn="0" w:oddVBand="0" w:evenVBand="0" w:oddHBand="0" w:evenHBand="0" w:firstRowFirstColumn="0" w:firstRowLastColumn="0" w:lastRowFirstColumn="0" w:lastRowLastColumn="0"/>
             </w:pPr>
+          </w:p>
+          <w:p>
+            <w:pPr>
+              <w:cnfStyle w:val="000000000000" w:firstRow="0" w:lastRow="0" w:firstColumn="0" w:lastColumn="0" w:oddVBand="0" w:evenVBand="0" w:oddHBand="0" w:evenHBand="0" w:firstRowFirstColumn="0" w:firstRowLastColumn="0" w:lastRowFirstColumn="0" w:lastRowLastColumn="0"/>
+            </w:pPr>
+            <w:r>
+              <w:drawing>
+                <wp:inline distT="0" distB="0" distL="0" distR="0" wp14:anchorId="61444A4D" wp14:editId="13E35819">
+                  <wp:extent cx="1924319" cy="1105054"/>
+                  <wp:effectExtent l="0" t="0" r="0" b="0"/>
+                  <wp:docPr id="617951645" name="Picture 1"/>
+                  <wp:cNvGraphicFramePr>
+                    <a:graphicFrameLocks xmlns:a="http://schemas.openxmlformats.org/drawingml/2006/main" noChangeAspect="1"/>
+                  </wp:cNvGraphicFramePr>
+                  <a:graphic xmlns:a="http://schemas.openxmlformats.org/drawingml/2006/main">
+                    <a:graphicData uri="http://schemas.openxmlformats.org/drawingml/2006/picture">
+                      <pic:pic xmlns:pic="http://schemas.openxmlformats.org/drawingml/2006/picture">
+                        <pic:nvPicPr>
+                          <pic:cNvPr id="617951645" name=""/>
+                          <pic:cNvPicPr/>
+                        </pic:nvPicPr>
+                        <pic:blipFill>
+                          <a:blip r:embed="rId34"/>
+                          <a:stretch>
+                            <a:fillRect/>
+                          </a:stretch>
+                        </pic:blipFill>
+                        <pic:spPr>
+                          <a:xfrm>
+                            <a:off x="0" y="0"/>
+                            <a:ext cx="1924319" cy="1105054"/>
+                          </a:xfrm>
+                          <a:prstGeom prst="rect">
+                            <a:avLst/>
+                          </a:prstGeom>
+                        </pic:spPr>
+                      </pic:pic>
+                    </a:graphicData>
+                  </a:graphic>
+                </wp:inline>
+              </w:drawing>
+            </w:r>
           </w:p>
         </w:tc>
       </w:tr>
@@ -8442,6 +8820,95 @@
             <w:pPr>
               <w:cnfStyle w:val="000000000000" w:firstRow="0" w:lastRow="0" w:firstColumn="0" w:lastColumn="0" w:oddVBand="0" w:evenVBand="0" w:oddHBand="0" w:evenHBand="0" w:firstRowFirstColumn="0" w:firstRowLastColumn="0" w:lastRowFirstColumn="0" w:lastRowLastColumn="0"/>
             </w:pPr>
+            <w:r>
+              <w:drawing>
+                <wp:inline distT="0" distB="0" distL="0" distR="0" wp14:anchorId="43DC82DA" wp14:editId="7D94B331">
+                  <wp:extent cx="4706007" cy="533474"/>
+                  <wp:effectExtent l="0" t="0" r="0" b="0"/>
+                  <wp:docPr id="861928913" name="Picture 1"/>
+                  <wp:cNvGraphicFramePr>
+                    <a:graphicFrameLocks xmlns:a="http://schemas.openxmlformats.org/drawingml/2006/main" noChangeAspect="1"/>
+                  </wp:cNvGraphicFramePr>
+                  <a:graphic xmlns:a="http://schemas.openxmlformats.org/drawingml/2006/main">
+                    <a:graphicData uri="http://schemas.openxmlformats.org/drawingml/2006/picture">
+                      <pic:pic xmlns:pic="http://schemas.openxmlformats.org/drawingml/2006/picture">
+                        <pic:nvPicPr>
+                          <pic:cNvPr id="861928913" name=""/>
+                          <pic:cNvPicPr/>
+                        </pic:nvPicPr>
+                        <pic:blipFill>
+                          <a:blip r:embed="rId35"/>
+                          <a:stretch>
+                            <a:fillRect/>
+                          </a:stretch>
+                        </pic:blipFill>
+                        <pic:spPr>
+                          <a:xfrm>
+                            <a:off x="0" y="0"/>
+                            <a:ext cx="4706007" cy="533474"/>
+                          </a:xfrm>
+                          <a:prstGeom prst="rect">
+                            <a:avLst/>
+                          </a:prstGeom>
+                        </pic:spPr>
+                      </pic:pic>
+                    </a:graphicData>
+                  </a:graphic>
+                </wp:inline>
+              </w:drawing>
+            </w:r>
+          </w:p>
+          <w:p>
+            <w:pPr>
+              <w:cnfStyle w:val="000000000000" w:firstRow="0" w:lastRow="0" w:firstColumn="0" w:lastColumn="0" w:oddVBand="0" w:evenVBand="0" w:oddHBand="0" w:evenHBand="0" w:firstRowFirstColumn="0" w:firstRowLastColumn="0" w:lastRowFirstColumn="0" w:lastRowLastColumn="0"/>
+            </w:pPr>
+          </w:p>
+          <w:p>
+            <w:pPr>
+              <w:cnfStyle w:val="000000000000" w:firstRow="0" w:lastRow="0" w:firstColumn="0" w:lastColumn="0" w:oddVBand="0" w:evenVBand="0" w:oddHBand="0" w:evenHBand="0" w:firstRowFirstColumn="0" w:firstRowLastColumn="0" w:lastRowFirstColumn="0" w:lastRowLastColumn="0"/>
+            </w:pPr>
+            <w:r>
+              <w:drawing>
+                <wp:inline distT="0" distB="0" distL="0" distR="0" wp14:anchorId="5BD4181F" wp14:editId="72AE5119">
+                  <wp:extent cx="2657846" cy="1152686"/>
+                  <wp:effectExtent l="0" t="0" r="9525" b="9525"/>
+                  <wp:docPr id="527531859" name="Picture 1"/>
+                  <wp:cNvGraphicFramePr>
+                    <a:graphicFrameLocks xmlns:a="http://schemas.openxmlformats.org/drawingml/2006/main" noChangeAspect="1"/>
+                  </wp:cNvGraphicFramePr>
+                  <a:graphic xmlns:a="http://schemas.openxmlformats.org/drawingml/2006/main">
+                    <a:graphicData uri="http://schemas.openxmlformats.org/drawingml/2006/picture">
+                      <pic:pic xmlns:pic="http://schemas.openxmlformats.org/drawingml/2006/picture">
+                        <pic:nvPicPr>
+                          <pic:cNvPr id="527531859" name=""/>
+                          <pic:cNvPicPr/>
+                        </pic:nvPicPr>
+                        <pic:blipFill>
+                          <a:blip r:embed="rId36"/>
+                          <a:stretch>
+                            <a:fillRect/>
+                          </a:stretch>
+                        </pic:blipFill>
+                        <pic:spPr>
+                          <a:xfrm>
+                            <a:off x="0" y="0"/>
+                            <a:ext cx="2657846" cy="1152686"/>
+                          </a:xfrm>
+                          <a:prstGeom prst="rect">
+                            <a:avLst/>
+                          </a:prstGeom>
+                        </pic:spPr>
+                      </pic:pic>
+                    </a:graphicData>
+                  </a:graphic>
+                </wp:inline>
+              </w:drawing>
+            </w:r>
+          </w:p>
+          <w:p>
+            <w:pPr>
+              <w:cnfStyle w:val="000000000000" w:firstRow="0" w:lastRow="0" w:firstColumn="0" w:lastColumn="0" w:oddVBand="0" w:evenVBand="0" w:oddHBand="0" w:evenHBand="0" w:firstRowFirstColumn="0" w:firstRowLastColumn="0" w:lastRowFirstColumn="0" w:lastRowLastColumn="0"/>
+            </w:pPr>
           </w:p>
           <w:p>
             <w:pPr>
@@ -8748,13 +9215,21 @@
               <w:t xml:space="preserve"> find all female employees</w:t>
             </w:r>
             <w:r>
-              <w:t xml:space="preserve"> born after 1969</w:t>
+              <w:t xml:space="preserve"> born after </w:t>
+            </w:r>
+            <w:proofErr w:type="gramStart"/>
+            <w:r>
+              <w:t>1969</w:t>
             </w:r>
             <w:r>
               <w:t>(</w:t>
             </w:r>
             <w:r>
-              <w:t xml:space="preserve"> or who has salary greater than 8000</w:t>
+              <w:t xml:space="preserve"> or</w:t>
+            </w:r>
+            <w:proofErr w:type="gramEnd"/>
+            <w:r>
+              <w:t xml:space="preserve"> who has salary greater than 8000</w:t>
             </w:r>
             <w:r>
               <w:t>0</w:t>
@@ -10226,9 +10701,9 @@
                   <o:lock v:ext="edit" aspectratio="t"/>
                 </v:shapetype>
                 <v:shape id="_x0000_i1040" type="#_x0000_t75" style="width:20.25pt;height:18pt" o:ole="">
-                  <v:imagedata r:id="rId27" o:title=""/>
+                  <v:imagedata r:id="rId37" o:title=""/>
                 </v:shape>
-                <w:control r:id="rId28" w:name="HTMLCheckbox16" w:shapeid="_x0000_i1040"/>
+                <w:control r:id="rId38" w:name="HTMLCheckbox16" w:shapeid="_x0000_i1040"/>
               </w:object>
             </w:r>
           </w:p>
@@ -10303,9 +10778,9 @@
               </w:rPr>
               <w:object w:dxaOrig="1440" w:dyaOrig="1440" w14:anchorId="0943E944">
                 <v:shape id="_x0000_i1043" type="#_x0000_t75" style="width:20.25pt;height:18pt" o:ole="">
-                  <v:imagedata r:id="rId27" o:title=""/>
+                  <v:imagedata r:id="rId37" o:title=""/>
                 </v:shape>
-                <w:control r:id="rId29" w:name="HTMLCheckbox1" w:shapeid="_x0000_i1043"/>
+                <w:control r:id="rId39" w:name="HTMLCheckbox1" w:shapeid="_x0000_i1043"/>
               </w:object>
             </w:r>
           </w:p>
@@ -10380,9 +10855,9 @@
               </w:rPr>
               <w:object w:dxaOrig="1440" w:dyaOrig="1440" w14:anchorId="0D588B5B">
                 <v:shape id="_x0000_i1046" type="#_x0000_t75" style="width:20.25pt;height:18pt" o:ole="">
-                  <v:imagedata r:id="rId27" o:title=""/>
+                  <v:imagedata r:id="rId37" o:title=""/>
                 </v:shape>
-                <w:control r:id="rId30" w:name="HTMLCheckbox11" w:shapeid="_x0000_i1046"/>
+                <w:control r:id="rId40" w:name="HTMLCheckbox11" w:shapeid="_x0000_i1046"/>
               </w:object>
             </w:r>
           </w:p>
@@ -10459,9 +10934,9 @@
               </w:rPr>
               <w:object w:dxaOrig="1440" w:dyaOrig="1440" w14:anchorId="18E6D7A3">
                 <v:shape id="_x0000_i1056" type="#_x0000_t75" style="width:20.25pt;height:18pt" o:ole="">
-                  <v:imagedata r:id="rId27" o:title=""/>
+                  <v:imagedata r:id="rId37" o:title=""/>
                 </v:shape>
-                <w:control r:id="rId31" w:name="HTMLCheckbox111" w:shapeid="_x0000_i1056"/>
+                <w:control r:id="rId41" w:name="HTMLCheckbox111" w:shapeid="_x0000_i1056"/>
               </w:object>
             </w:r>
           </w:p>
@@ -10535,9 +11010,9 @@
               </w:rPr>
               <w:object w:dxaOrig="1440" w:dyaOrig="1440" w14:anchorId="6AEB36D1">
                 <v:shape id="_x0000_i1059" type="#_x0000_t75" style="width:20.25pt;height:18pt" o:ole="">
-                  <v:imagedata r:id="rId27" o:title=""/>
+                  <v:imagedata r:id="rId37" o:title=""/>
                 </v:shape>
-                <w:control r:id="rId32" w:name="HTMLCheckbox1641" w:shapeid="_x0000_i1059"/>
+                <w:control r:id="rId42" w:name="HTMLCheckbox1641" w:shapeid="_x0000_i1059"/>
               </w:object>
             </w:r>
           </w:p>
@@ -10706,9 +11181,9 @@
               </w:rPr>
               <w:object w:dxaOrig="1440" w:dyaOrig="1440" w14:anchorId="5CA2EF61">
                 <v:shape id="_x0000_i1062" type="#_x0000_t75" style="width:20.25pt;height:18pt" o:ole="">
-                  <v:imagedata r:id="rId27" o:title=""/>
+                  <v:imagedata r:id="rId37" o:title=""/>
                 </v:shape>
-                <w:control r:id="rId33" w:name="HTMLCheckbox62" w:shapeid="_x0000_i1062"/>
+                <w:control r:id="rId43" w:name="HTMLCheckbox62" w:shapeid="_x0000_i1062"/>
               </w:object>
             </w:r>
           </w:p>
@@ -10730,9 +11205,9 @@
               </w:rPr>
               <w:object w:dxaOrig="1440" w:dyaOrig="1440" w14:anchorId="71C63507">
                 <v:shape id="_x0000_i1065" type="#_x0000_t75" style="width:20.25pt;height:18pt" o:ole="">
-                  <v:imagedata r:id="rId27" o:title=""/>
+                  <v:imagedata r:id="rId37" o:title=""/>
                 </v:shape>
-                <w:control r:id="rId34" w:name="HTMLCheckbox61" w:shapeid="_x0000_i1065"/>
+                <w:control r:id="rId44" w:name="HTMLCheckbox61" w:shapeid="_x0000_i1065"/>
               </w:object>
             </w:r>
           </w:p>
@@ -10880,9 +11355,11 @@
       <w:r>
         <w:t> </w:t>
       </w:r>
+      <w:proofErr w:type="gramStart"/>
       <w:r>
         <w:t>design</w:t>
       </w:r>
+      <w:proofErr w:type="gramEnd"/>
       <w:r>
         <w:t>,</w:t>
       </w:r>
@@ -19353,8 +19830,20 @@
                 <w:sz w:val="24"/>
                 <w:lang w:eastAsia="en-GB"/>
               </w:rPr>
-              <w:t>Dunmore Hoghschool</w:t>
-            </w:r>
+              <w:t xml:space="preserve">Dunmore </w:t>
+            </w:r>
+            <w:proofErr w:type="spellStart"/>
+            <w:r>
+              <w:rPr>
+                <w:rFonts w:eastAsia="Times New Roman" w:cstheme="minorHAnsi"/>
+                <w:bCs w:val="0"/>
+                <w:color w:val="000000"/>
+                <w:sz w:val="24"/>
+                <w:lang w:eastAsia="en-GB"/>
+              </w:rPr>
+              <w:t>Hoghschool</w:t>
+            </w:r>
+            <w:proofErr w:type="spellEnd"/>
           </w:p>
         </w:tc>
         <w:tc>
@@ -19455,6 +19944,7 @@
                 <w:lang w:eastAsia="en-GB"/>
               </w:rPr>
             </w:pPr>
+            <w:proofErr w:type="spellStart"/>
             <w:r>
               <w:rPr>
                 <w:rFonts w:eastAsia="Times New Roman" w:cstheme="minorHAnsi"/>
@@ -19463,7 +19953,18 @@
                 <w:sz w:val="24"/>
                 <w:lang w:eastAsia="en-GB"/>
               </w:rPr>
-              <w:t>Lackawana Country</w:t>
+              <w:t>Lackawana</w:t>
+            </w:r>
+            <w:proofErr w:type="spellEnd"/>
+            <w:r>
+              <w:rPr>
+                <w:rFonts w:eastAsia="Times New Roman" w:cstheme="minorHAnsi"/>
+                <w:bCs w:val="0"/>
+                <w:color w:val="000000"/>
+                <w:sz w:val="24"/>
+                <w:lang w:eastAsia="en-GB"/>
+              </w:rPr>
+              <w:t xml:space="preserve"> Country</w:t>
             </w:r>
           </w:p>
         </w:tc>
@@ -19793,8 +20294,20 @@
                 <w:sz w:val="24"/>
                 <w:lang w:eastAsia="en-GB"/>
               </w:rPr>
-              <w:t>Scranton Whitepages</w:t>
-            </w:r>
+              <w:t xml:space="preserve">Scranton </w:t>
+            </w:r>
+            <w:proofErr w:type="spellStart"/>
+            <w:r>
+              <w:rPr>
+                <w:rFonts w:eastAsia="Times New Roman" w:cstheme="minorHAnsi"/>
+                <w:bCs w:val="0"/>
+                <w:color w:val="000000"/>
+                <w:sz w:val="24"/>
+                <w:lang w:eastAsia="en-GB"/>
+              </w:rPr>
+              <w:t>Whitepages</w:t>
+            </w:r>
+            <w:proofErr w:type="spellEnd"/>
           </w:p>
         </w:tc>
         <w:tc>
@@ -24614,12 +25127,12 @@
     <w:p/>
     <w:p/>
     <w:sectPr>
-      <w:headerReference w:type="even" r:id="rId35"/>
-      <w:headerReference w:type="default" r:id="rId36"/>
-      <w:footerReference w:type="even" r:id="rId37"/>
-      <w:footerReference w:type="default" r:id="rId38"/>
-      <w:headerReference w:type="first" r:id="rId39"/>
-      <w:footerReference w:type="first" r:id="rId40"/>
+      <w:headerReference w:type="even" r:id="rId45"/>
+      <w:headerReference w:type="default" r:id="rId46"/>
+      <w:footerReference w:type="even" r:id="rId47"/>
+      <w:footerReference w:type="default" r:id="rId48"/>
+      <w:headerReference w:type="first" r:id="rId49"/>
+      <w:footerReference w:type="first" r:id="rId50"/>
       <w:type w:val="continuous"/>
       <w:pgSz w:w="11906" w:h="16838" w:code="9"/>
       <w:pgMar w:top="851" w:right="851" w:bottom="851" w:left="851" w:header="561" w:footer="342" w:gutter="0"/>

</xml_diff>

<commit_message>
docs: add sql and screenshots to Q11-19.
</commit_message>
<xml_diff>
--- a/BAS-ICTPRG431-AT2-POR-Pt2.docx
+++ b/BAS-ICTPRG431-AT2-POR-Pt2.docx
@@ -860,16 +860,8 @@
               <w:rPr>
                 <w:rStyle w:val="Emphasis"/>
               </w:rPr>
-              <w:t xml:space="preserve"> </w:t>
-            </w:r>
-            <w:proofErr w:type="spellStart"/>
-            <w:r>
-              <w:rPr>
-                <w:rStyle w:val="Emphasis"/>
-              </w:rPr>
-              <w:t>Laragon</w:t>
-            </w:r>
-            <w:proofErr w:type="spellEnd"/>
+              <w:t xml:space="preserve"> Laragon</w:t>
+            </w:r>
             <w:r>
               <w:rPr>
                 <w:rStyle w:val="Emphasis"/>
@@ -4962,29 +4954,13 @@
               <w:t>such as</w:t>
             </w:r>
             <w:r>
-              <w:t xml:space="preserve"> </w:t>
-            </w:r>
-            <w:proofErr w:type="spellStart"/>
-            <w:r>
-              <w:t>HeidiSQL</w:t>
-            </w:r>
-            <w:proofErr w:type="spellEnd"/>
-            <w:r>
-              <w:t>,</w:t>
+              <w:t xml:space="preserve"> HeidiSQL,</w:t>
             </w:r>
             <w:r>
               <w:t xml:space="preserve"> Notepad++, Sublime Text, VS Code or similar. You may also use PyCharm to edit this file. </w:t>
             </w:r>
             <w:r>
-              <w:t xml:space="preserve">We recommend using </w:t>
-            </w:r>
-            <w:proofErr w:type="spellStart"/>
-            <w:r>
-              <w:t>HeidiSQL</w:t>
-            </w:r>
-            <w:proofErr w:type="spellEnd"/>
-            <w:r>
-              <w:t xml:space="preserve"> for this task.</w:t>
+              <w:t>We recommend using HeidiSQL for this task.</w:t>
             </w:r>
           </w:p>
           <w:p>
@@ -5421,21 +5397,8 @@
               <w:t>For example, do not use the phpMyAdmin</w:t>
             </w:r>
             <w:r>
-              <w:t xml:space="preserve">, MySQL Workbench, </w:t>
-            </w:r>
-            <w:proofErr w:type="spellStart"/>
-            <w:r>
-              <w:t>HeidiSQL</w:t>
-            </w:r>
-            <w:proofErr w:type="spellEnd"/>
-            <w:r>
-              <w:t xml:space="preserve"> or </w:t>
-            </w:r>
-            <w:proofErr w:type="spellStart"/>
-            <w:r>
-              <w:t>similar’s</w:t>
-            </w:r>
-            <w:proofErr w:type="spellEnd"/>
+              <w:t>, MySQL Workbench, HeidiSQL or similar’s</w:t>
+            </w:r>
             <w:r>
               <w:t xml:space="preserve"> “Users” tab to create the user and database (see the picture below):</w:t>
             </w:r>
@@ -9041,6 +9004,90 @@
             <w:pPr>
               <w:cnfStyle w:val="000000000000" w:firstRow="0" w:lastRow="0" w:firstColumn="0" w:lastColumn="0" w:oddVBand="0" w:evenVBand="0" w:oddHBand="0" w:evenHBand="0" w:firstRowFirstColumn="0" w:firstRowLastColumn="0" w:lastRowFirstColumn="0" w:lastRowLastColumn="0"/>
             </w:pPr>
+            <w:r>
+              <w:drawing>
+                <wp:inline distT="0" distB="0" distL="0" distR="0" wp14:anchorId="1EED12C2" wp14:editId="07F56157">
+                  <wp:extent cx="5725324" cy="514422"/>
+                  <wp:effectExtent l="0" t="0" r="0" b="0"/>
+                  <wp:docPr id="1682655583" name="Picture 1"/>
+                  <wp:cNvGraphicFramePr>
+                    <a:graphicFrameLocks xmlns:a="http://schemas.openxmlformats.org/drawingml/2006/main" noChangeAspect="1"/>
+                  </wp:cNvGraphicFramePr>
+                  <a:graphic xmlns:a="http://schemas.openxmlformats.org/drawingml/2006/main">
+                    <a:graphicData uri="http://schemas.openxmlformats.org/drawingml/2006/picture">
+                      <pic:pic xmlns:pic="http://schemas.openxmlformats.org/drawingml/2006/picture">
+                        <pic:nvPicPr>
+                          <pic:cNvPr id="1682655583" name=""/>
+                          <pic:cNvPicPr/>
+                        </pic:nvPicPr>
+                        <pic:blipFill>
+                          <a:blip r:embed="rId37"/>
+                          <a:stretch>
+                            <a:fillRect/>
+                          </a:stretch>
+                        </pic:blipFill>
+                        <pic:spPr>
+                          <a:xfrm>
+                            <a:off x="0" y="0"/>
+                            <a:ext cx="5725324" cy="514422"/>
+                          </a:xfrm>
+                          <a:prstGeom prst="rect">
+                            <a:avLst/>
+                          </a:prstGeom>
+                        </pic:spPr>
+                      </pic:pic>
+                    </a:graphicData>
+                  </a:graphic>
+                </wp:inline>
+              </w:drawing>
+            </w:r>
+          </w:p>
+          <w:p>
+            <w:pPr>
+              <w:cnfStyle w:val="000000000000" w:firstRow="0" w:lastRow="0" w:firstColumn="0" w:lastColumn="0" w:oddVBand="0" w:evenVBand="0" w:oddHBand="0" w:evenHBand="0" w:firstRowFirstColumn="0" w:firstRowLastColumn="0" w:lastRowFirstColumn="0" w:lastRowLastColumn="0"/>
+            </w:pPr>
+          </w:p>
+          <w:p>
+            <w:pPr>
+              <w:cnfStyle w:val="000000000000" w:firstRow="0" w:lastRow="0" w:firstColumn="0" w:lastColumn="0" w:oddVBand="0" w:evenVBand="0" w:oddHBand="0" w:evenHBand="0" w:firstRowFirstColumn="0" w:firstRowLastColumn="0" w:lastRowFirstColumn="0" w:lastRowLastColumn="0"/>
+            </w:pPr>
+            <w:r>
+              <w:drawing>
+                <wp:inline distT="0" distB="0" distL="0" distR="0" wp14:anchorId="42ACCE3B" wp14:editId="7A70737D">
+                  <wp:extent cx="2800741" cy="1324160"/>
+                  <wp:effectExtent l="0" t="0" r="0" b="9525"/>
+                  <wp:docPr id="416164360" name="Picture 1"/>
+                  <wp:cNvGraphicFramePr>
+                    <a:graphicFrameLocks xmlns:a="http://schemas.openxmlformats.org/drawingml/2006/main" noChangeAspect="1"/>
+                  </wp:cNvGraphicFramePr>
+                  <a:graphic xmlns:a="http://schemas.openxmlformats.org/drawingml/2006/main">
+                    <a:graphicData uri="http://schemas.openxmlformats.org/drawingml/2006/picture">
+                      <pic:pic xmlns:pic="http://schemas.openxmlformats.org/drawingml/2006/picture">
+                        <pic:nvPicPr>
+                          <pic:cNvPr id="416164360" name=""/>
+                          <pic:cNvPicPr/>
+                        </pic:nvPicPr>
+                        <pic:blipFill>
+                          <a:blip r:embed="rId38"/>
+                          <a:stretch>
+                            <a:fillRect/>
+                          </a:stretch>
+                        </pic:blipFill>
+                        <pic:spPr>
+                          <a:xfrm>
+                            <a:off x="0" y="0"/>
+                            <a:ext cx="2800741" cy="1324160"/>
+                          </a:xfrm>
+                          <a:prstGeom prst="rect">
+                            <a:avLst/>
+                          </a:prstGeom>
+                        </pic:spPr>
+                      </pic:pic>
+                    </a:graphicData>
+                  </a:graphic>
+                </wp:inline>
+              </w:drawing>
+            </w:r>
           </w:p>
           <w:p>
             <w:pPr>
@@ -9162,6 +9209,95 @@
             <w:pPr>
               <w:cnfStyle w:val="000000000000" w:firstRow="0" w:lastRow="0" w:firstColumn="0" w:lastColumn="0" w:oddVBand="0" w:evenVBand="0" w:oddHBand="0" w:evenHBand="0" w:firstRowFirstColumn="0" w:firstRowLastColumn="0" w:lastRowFirstColumn="0" w:lastRowLastColumn="0"/>
             </w:pPr>
+            <w:r>
+              <w:drawing>
+                <wp:inline distT="0" distB="0" distL="0" distR="0" wp14:anchorId="23F0A39F" wp14:editId="61C1D95C">
+                  <wp:extent cx="3962953" cy="533474"/>
+                  <wp:effectExtent l="0" t="0" r="0" b="0"/>
+                  <wp:docPr id="303909525" name="Picture 1"/>
+                  <wp:cNvGraphicFramePr>
+                    <a:graphicFrameLocks xmlns:a="http://schemas.openxmlformats.org/drawingml/2006/main" noChangeAspect="1"/>
+                  </wp:cNvGraphicFramePr>
+                  <a:graphic xmlns:a="http://schemas.openxmlformats.org/drawingml/2006/main">
+                    <a:graphicData uri="http://schemas.openxmlformats.org/drawingml/2006/picture">
+                      <pic:pic xmlns:pic="http://schemas.openxmlformats.org/drawingml/2006/picture">
+                        <pic:nvPicPr>
+                          <pic:cNvPr id="303909525" name=""/>
+                          <pic:cNvPicPr/>
+                        </pic:nvPicPr>
+                        <pic:blipFill>
+                          <a:blip r:embed="rId39"/>
+                          <a:stretch>
+                            <a:fillRect/>
+                          </a:stretch>
+                        </pic:blipFill>
+                        <pic:spPr>
+                          <a:xfrm>
+                            <a:off x="0" y="0"/>
+                            <a:ext cx="3962953" cy="533474"/>
+                          </a:xfrm>
+                          <a:prstGeom prst="rect">
+                            <a:avLst/>
+                          </a:prstGeom>
+                        </pic:spPr>
+                      </pic:pic>
+                    </a:graphicData>
+                  </a:graphic>
+                </wp:inline>
+              </w:drawing>
+            </w:r>
+          </w:p>
+          <w:p>
+            <w:pPr>
+              <w:cnfStyle w:val="000000000000" w:firstRow="0" w:lastRow="0" w:firstColumn="0" w:lastColumn="0" w:oddVBand="0" w:evenVBand="0" w:oddHBand="0" w:evenHBand="0" w:firstRowFirstColumn="0" w:firstRowLastColumn="0" w:lastRowFirstColumn="0" w:lastRowLastColumn="0"/>
+            </w:pPr>
+          </w:p>
+          <w:p>
+            <w:pPr>
+              <w:cnfStyle w:val="000000000000" w:firstRow="0" w:lastRow="0" w:firstColumn="0" w:lastColumn="0" w:oddVBand="0" w:evenVBand="0" w:oddHBand="0" w:evenHBand="0" w:firstRowFirstColumn="0" w:firstRowLastColumn="0" w:lastRowFirstColumn="0" w:lastRowLastColumn="0"/>
+            </w:pPr>
+            <w:r>
+              <w:drawing>
+                <wp:inline distT="0" distB="0" distL="0" distR="0" wp14:anchorId="74423DB0" wp14:editId="2C4573DD">
+                  <wp:extent cx="1819529" cy="438211"/>
+                  <wp:effectExtent l="0" t="0" r="9525" b="0"/>
+                  <wp:docPr id="786473601" name="Picture 1"/>
+                  <wp:cNvGraphicFramePr>
+                    <a:graphicFrameLocks xmlns:a="http://schemas.openxmlformats.org/drawingml/2006/main" noChangeAspect="1"/>
+                  </wp:cNvGraphicFramePr>
+                  <a:graphic xmlns:a="http://schemas.openxmlformats.org/drawingml/2006/main">
+                    <a:graphicData uri="http://schemas.openxmlformats.org/drawingml/2006/picture">
+                      <pic:pic xmlns:pic="http://schemas.openxmlformats.org/drawingml/2006/picture">
+                        <pic:nvPicPr>
+                          <pic:cNvPr id="786473601" name=""/>
+                          <pic:cNvPicPr/>
+                        </pic:nvPicPr>
+                        <pic:blipFill>
+                          <a:blip r:embed="rId40"/>
+                          <a:stretch>
+                            <a:fillRect/>
+                          </a:stretch>
+                        </pic:blipFill>
+                        <pic:spPr>
+                          <a:xfrm>
+                            <a:off x="0" y="0"/>
+                            <a:ext cx="1819529" cy="438211"/>
+                          </a:xfrm>
+                          <a:prstGeom prst="rect">
+                            <a:avLst/>
+                          </a:prstGeom>
+                        </pic:spPr>
+                      </pic:pic>
+                    </a:graphicData>
+                  </a:graphic>
+                </wp:inline>
+              </w:drawing>
+            </w:r>
+          </w:p>
+          <w:p>
+            <w:pPr>
+              <w:cnfStyle w:val="000000000000" w:firstRow="0" w:lastRow="0" w:firstColumn="0" w:lastColumn="0" w:oddVBand="0" w:evenVBand="0" w:oddHBand="0" w:evenHBand="0" w:firstRowFirstColumn="0" w:firstRowLastColumn="0" w:lastRowFirstColumn="0" w:lastRowLastColumn="0"/>
+            </w:pPr>
           </w:p>
           <w:p>
             <w:pPr>
@@ -9215,27 +9351,10 @@
               <w:t xml:space="preserve"> find all female employees</w:t>
             </w:r>
             <w:r>
-              <w:t xml:space="preserve"> born after </w:t>
-            </w:r>
-            <w:proofErr w:type="gramStart"/>
-            <w:r>
-              <w:t>1969</w:t>
-            </w:r>
-            <w:r>
-              <w:t>(</w:t>
-            </w:r>
-            <w:r>
-              <w:t xml:space="preserve"> or</w:t>
-            </w:r>
-            <w:proofErr w:type="gramEnd"/>
-            <w:r>
-              <w:t xml:space="preserve"> who has salary greater than 8000</w:t>
+              <w:t xml:space="preserve"> born after 1969 or who has salary greater than 8000</w:t>
             </w:r>
             <w:r>
               <w:t>0</w:t>
-            </w:r>
-            <w:r>
-              <w:t>)</w:t>
             </w:r>
             <w:r>
               <w:t>.</w:t>
@@ -9306,6 +9425,90 @@
             <w:pPr>
               <w:cnfStyle w:val="000000000000" w:firstRow="0" w:lastRow="0" w:firstColumn="0" w:lastColumn="0" w:oddVBand="0" w:evenVBand="0" w:oddHBand="0" w:evenHBand="0" w:firstRowFirstColumn="0" w:firstRowLastColumn="0" w:lastRowFirstColumn="0" w:lastRowLastColumn="0"/>
             </w:pPr>
+            <w:r>
+              <w:drawing>
+                <wp:inline distT="0" distB="0" distL="0" distR="0" wp14:anchorId="5AA044B0" wp14:editId="51780D19">
+                  <wp:extent cx="4982270" cy="762106"/>
+                  <wp:effectExtent l="0" t="0" r="8890" b="0"/>
+                  <wp:docPr id="704884004" name="Picture 1"/>
+                  <wp:cNvGraphicFramePr>
+                    <a:graphicFrameLocks xmlns:a="http://schemas.openxmlformats.org/drawingml/2006/main" noChangeAspect="1"/>
+                  </wp:cNvGraphicFramePr>
+                  <a:graphic xmlns:a="http://schemas.openxmlformats.org/drawingml/2006/main">
+                    <a:graphicData uri="http://schemas.openxmlformats.org/drawingml/2006/picture">
+                      <pic:pic xmlns:pic="http://schemas.openxmlformats.org/drawingml/2006/picture">
+                        <pic:nvPicPr>
+                          <pic:cNvPr id="704884004" name=""/>
+                          <pic:cNvPicPr/>
+                        </pic:nvPicPr>
+                        <pic:blipFill>
+                          <a:blip r:embed="rId41"/>
+                          <a:stretch>
+                            <a:fillRect/>
+                          </a:stretch>
+                        </pic:blipFill>
+                        <pic:spPr>
+                          <a:xfrm>
+                            <a:off x="0" y="0"/>
+                            <a:ext cx="4982270" cy="762106"/>
+                          </a:xfrm>
+                          <a:prstGeom prst="rect">
+                            <a:avLst/>
+                          </a:prstGeom>
+                        </pic:spPr>
+                      </pic:pic>
+                    </a:graphicData>
+                  </a:graphic>
+                </wp:inline>
+              </w:drawing>
+            </w:r>
+          </w:p>
+          <w:p>
+            <w:pPr>
+              <w:cnfStyle w:val="000000000000" w:firstRow="0" w:lastRow="0" w:firstColumn="0" w:lastColumn="0" w:oddVBand="0" w:evenVBand="0" w:oddHBand="0" w:evenHBand="0" w:firstRowFirstColumn="0" w:firstRowLastColumn="0" w:lastRowFirstColumn="0" w:lastRowLastColumn="0"/>
+            </w:pPr>
+          </w:p>
+          <w:p>
+            <w:pPr>
+              <w:cnfStyle w:val="000000000000" w:firstRow="0" w:lastRow="0" w:firstColumn="0" w:lastColumn="0" w:oddVBand="0" w:evenVBand="0" w:oddHBand="0" w:evenHBand="0" w:firstRowFirstColumn="0" w:firstRowLastColumn="0" w:lastRowFirstColumn="0" w:lastRowLastColumn="0"/>
+            </w:pPr>
+            <w:r>
+              <w:drawing>
+                <wp:inline distT="0" distB="0" distL="0" distR="0" wp14:anchorId="5DC5A4ED" wp14:editId="0255026D">
+                  <wp:extent cx="1867161" cy="924054"/>
+                  <wp:effectExtent l="0" t="0" r="0" b="9525"/>
+                  <wp:docPr id="731578845" name="Picture 1"/>
+                  <wp:cNvGraphicFramePr>
+                    <a:graphicFrameLocks xmlns:a="http://schemas.openxmlformats.org/drawingml/2006/main" noChangeAspect="1"/>
+                  </wp:cNvGraphicFramePr>
+                  <a:graphic xmlns:a="http://schemas.openxmlformats.org/drawingml/2006/main">
+                    <a:graphicData uri="http://schemas.openxmlformats.org/drawingml/2006/picture">
+                      <pic:pic xmlns:pic="http://schemas.openxmlformats.org/drawingml/2006/picture">
+                        <pic:nvPicPr>
+                          <pic:cNvPr id="731578845" name=""/>
+                          <pic:cNvPicPr/>
+                        </pic:nvPicPr>
+                        <pic:blipFill>
+                          <a:blip r:embed="rId42"/>
+                          <a:stretch>
+                            <a:fillRect/>
+                          </a:stretch>
+                        </pic:blipFill>
+                        <pic:spPr>
+                          <a:xfrm>
+                            <a:off x="0" y="0"/>
+                            <a:ext cx="1867161" cy="924054"/>
+                          </a:xfrm>
+                          <a:prstGeom prst="rect">
+                            <a:avLst/>
+                          </a:prstGeom>
+                        </pic:spPr>
+                      </pic:pic>
+                    </a:graphicData>
+                  </a:graphic>
+                </wp:inline>
+              </w:drawing>
+            </w:r>
           </w:p>
           <w:p>
             <w:pPr>
@@ -9430,6 +9633,90 @@
             <w:pPr>
               <w:cnfStyle w:val="000000000000" w:firstRow="0" w:lastRow="0" w:firstColumn="0" w:lastColumn="0" w:oddVBand="0" w:evenVBand="0" w:oddHBand="0" w:evenHBand="0" w:firstRowFirstColumn="0" w:firstRowLastColumn="0" w:lastRowFirstColumn="0" w:lastRowLastColumn="0"/>
             </w:pPr>
+            <w:r>
+              <w:drawing>
+                <wp:inline distT="0" distB="0" distL="0" distR="0" wp14:anchorId="1738D9DB" wp14:editId="7B0A5AA1">
+                  <wp:extent cx="4887007" cy="485843"/>
+                  <wp:effectExtent l="0" t="0" r="0" b="9525"/>
+                  <wp:docPr id="647873799" name="Picture 1"/>
+                  <wp:cNvGraphicFramePr>
+                    <a:graphicFrameLocks xmlns:a="http://schemas.openxmlformats.org/drawingml/2006/main" noChangeAspect="1"/>
+                  </wp:cNvGraphicFramePr>
+                  <a:graphic xmlns:a="http://schemas.openxmlformats.org/drawingml/2006/main">
+                    <a:graphicData uri="http://schemas.openxmlformats.org/drawingml/2006/picture">
+                      <pic:pic xmlns:pic="http://schemas.openxmlformats.org/drawingml/2006/picture">
+                        <pic:nvPicPr>
+                          <pic:cNvPr id="647873799" name=""/>
+                          <pic:cNvPicPr/>
+                        </pic:nvPicPr>
+                        <pic:blipFill>
+                          <a:blip r:embed="rId43"/>
+                          <a:stretch>
+                            <a:fillRect/>
+                          </a:stretch>
+                        </pic:blipFill>
+                        <pic:spPr>
+                          <a:xfrm>
+                            <a:off x="0" y="0"/>
+                            <a:ext cx="4887007" cy="485843"/>
+                          </a:xfrm>
+                          <a:prstGeom prst="rect">
+                            <a:avLst/>
+                          </a:prstGeom>
+                        </pic:spPr>
+                      </pic:pic>
+                    </a:graphicData>
+                  </a:graphic>
+                </wp:inline>
+              </w:drawing>
+            </w:r>
+          </w:p>
+          <w:p>
+            <w:pPr>
+              <w:cnfStyle w:val="000000000000" w:firstRow="0" w:lastRow="0" w:firstColumn="0" w:lastColumn="0" w:oddVBand="0" w:evenVBand="0" w:oddHBand="0" w:evenHBand="0" w:firstRowFirstColumn="0" w:firstRowLastColumn="0" w:lastRowFirstColumn="0" w:lastRowLastColumn="0"/>
+            </w:pPr>
+          </w:p>
+          <w:p>
+            <w:pPr>
+              <w:cnfStyle w:val="000000000000" w:firstRow="0" w:lastRow="0" w:firstColumn="0" w:lastColumn="0" w:oddVBand="0" w:evenVBand="0" w:oddHBand="0" w:evenHBand="0" w:firstRowFirstColumn="0" w:firstRowLastColumn="0" w:lastRowFirstColumn="0" w:lastRowLastColumn="0"/>
+            </w:pPr>
+            <w:r>
+              <w:drawing>
+                <wp:inline distT="0" distB="0" distL="0" distR="0" wp14:anchorId="145338AA" wp14:editId="57B18B3A">
+                  <wp:extent cx="1914792" cy="695422"/>
+                  <wp:effectExtent l="0" t="0" r="9525" b="9525"/>
+                  <wp:docPr id="2080592631" name="Picture 1"/>
+                  <wp:cNvGraphicFramePr>
+                    <a:graphicFrameLocks xmlns:a="http://schemas.openxmlformats.org/drawingml/2006/main" noChangeAspect="1"/>
+                  </wp:cNvGraphicFramePr>
+                  <a:graphic xmlns:a="http://schemas.openxmlformats.org/drawingml/2006/main">
+                    <a:graphicData uri="http://schemas.openxmlformats.org/drawingml/2006/picture">
+                      <pic:pic xmlns:pic="http://schemas.openxmlformats.org/drawingml/2006/picture">
+                        <pic:nvPicPr>
+                          <pic:cNvPr id="2080592631" name=""/>
+                          <pic:cNvPicPr/>
+                        </pic:nvPicPr>
+                        <pic:blipFill>
+                          <a:blip r:embed="rId44"/>
+                          <a:stretch>
+                            <a:fillRect/>
+                          </a:stretch>
+                        </pic:blipFill>
+                        <pic:spPr>
+                          <a:xfrm>
+                            <a:off x="0" y="0"/>
+                            <a:ext cx="1914792" cy="695422"/>
+                          </a:xfrm>
+                          <a:prstGeom prst="rect">
+                            <a:avLst/>
+                          </a:prstGeom>
+                        </pic:spPr>
+                      </pic:pic>
+                    </a:graphicData>
+                  </a:graphic>
+                </wp:inline>
+              </w:drawing>
+            </w:r>
           </w:p>
           <w:p>
             <w:pPr>
@@ -9557,6 +9844,90 @@
             <w:pPr>
               <w:cnfStyle w:val="000000000000" w:firstRow="0" w:lastRow="0" w:firstColumn="0" w:lastColumn="0" w:oddVBand="0" w:evenVBand="0" w:oddHBand="0" w:evenHBand="0" w:firstRowFirstColumn="0" w:firstRowLastColumn="0" w:lastRowFirstColumn="0" w:lastRowLastColumn="0"/>
             </w:pPr>
+            <w:r>
+              <w:drawing>
+                <wp:inline distT="0" distB="0" distL="0" distR="0" wp14:anchorId="1BA684DC" wp14:editId="5E439CD9">
+                  <wp:extent cx="4772691" cy="533474"/>
+                  <wp:effectExtent l="0" t="0" r="8890" b="0"/>
+                  <wp:docPr id="147348008" name="Picture 1"/>
+                  <wp:cNvGraphicFramePr>
+                    <a:graphicFrameLocks xmlns:a="http://schemas.openxmlformats.org/drawingml/2006/main" noChangeAspect="1"/>
+                  </wp:cNvGraphicFramePr>
+                  <a:graphic xmlns:a="http://schemas.openxmlformats.org/drawingml/2006/main">
+                    <a:graphicData uri="http://schemas.openxmlformats.org/drawingml/2006/picture">
+                      <pic:pic xmlns:pic="http://schemas.openxmlformats.org/drawingml/2006/picture">
+                        <pic:nvPicPr>
+                          <pic:cNvPr id="147348008" name=""/>
+                          <pic:cNvPicPr/>
+                        </pic:nvPicPr>
+                        <pic:blipFill>
+                          <a:blip r:embed="rId45"/>
+                          <a:stretch>
+                            <a:fillRect/>
+                          </a:stretch>
+                        </pic:blipFill>
+                        <pic:spPr>
+                          <a:xfrm>
+                            <a:off x="0" y="0"/>
+                            <a:ext cx="4772691" cy="533474"/>
+                          </a:xfrm>
+                          <a:prstGeom prst="rect">
+                            <a:avLst/>
+                          </a:prstGeom>
+                        </pic:spPr>
+                      </pic:pic>
+                    </a:graphicData>
+                  </a:graphic>
+                </wp:inline>
+              </w:drawing>
+            </w:r>
+          </w:p>
+          <w:p>
+            <w:pPr>
+              <w:cnfStyle w:val="000000000000" w:firstRow="0" w:lastRow="0" w:firstColumn="0" w:lastColumn="0" w:oddVBand="0" w:evenVBand="0" w:oddHBand="0" w:evenHBand="0" w:firstRowFirstColumn="0" w:firstRowLastColumn="0" w:lastRowFirstColumn="0" w:lastRowLastColumn="0"/>
+            </w:pPr>
+          </w:p>
+          <w:p>
+            <w:pPr>
+              <w:cnfStyle w:val="000000000000" w:firstRow="0" w:lastRow="0" w:firstColumn="0" w:lastColumn="0" w:oddVBand="0" w:evenVBand="0" w:oddHBand="0" w:evenHBand="0" w:firstRowFirstColumn="0" w:firstRowLastColumn="0" w:lastRowFirstColumn="0" w:lastRowLastColumn="0"/>
+            </w:pPr>
+            <w:r>
+              <w:drawing>
+                <wp:inline distT="0" distB="0" distL="0" distR="0" wp14:anchorId="409A516C" wp14:editId="7B327253">
+                  <wp:extent cx="1886213" cy="666843"/>
+                  <wp:effectExtent l="0" t="0" r="0" b="0"/>
+                  <wp:docPr id="1109735144" name="Picture 1"/>
+                  <wp:cNvGraphicFramePr>
+                    <a:graphicFrameLocks xmlns:a="http://schemas.openxmlformats.org/drawingml/2006/main" noChangeAspect="1"/>
+                  </wp:cNvGraphicFramePr>
+                  <a:graphic xmlns:a="http://schemas.openxmlformats.org/drawingml/2006/main">
+                    <a:graphicData uri="http://schemas.openxmlformats.org/drawingml/2006/picture">
+                      <pic:pic xmlns:pic="http://schemas.openxmlformats.org/drawingml/2006/picture">
+                        <pic:nvPicPr>
+                          <pic:cNvPr id="1109735144" name=""/>
+                          <pic:cNvPicPr/>
+                        </pic:nvPicPr>
+                        <pic:blipFill>
+                          <a:blip r:embed="rId46"/>
+                          <a:stretch>
+                            <a:fillRect/>
+                          </a:stretch>
+                        </pic:blipFill>
+                        <pic:spPr>
+                          <a:xfrm>
+                            <a:off x="0" y="0"/>
+                            <a:ext cx="1886213" cy="666843"/>
+                          </a:xfrm>
+                          <a:prstGeom prst="rect">
+                            <a:avLst/>
+                          </a:prstGeom>
+                        </pic:spPr>
+                      </pic:pic>
+                    </a:graphicData>
+                  </a:graphic>
+                </wp:inline>
+              </w:drawing>
+            </w:r>
           </w:p>
           <w:p>
             <w:pPr>
@@ -9677,7 +10048,50 @@
           <w:p>
             <w:pPr>
               <w:cnfStyle w:val="000000000000" w:firstRow="0" w:lastRow="0" w:firstColumn="0" w:lastColumn="0" w:oddVBand="0" w:evenVBand="0" w:oddHBand="0" w:evenHBand="0" w:firstRowFirstColumn="0" w:firstRowLastColumn="0" w:lastRowFirstColumn="0" w:lastRowLastColumn="0"/>
-            </w:pPr>
+              <w:rPr>
+                <w:color w:val="7030A0"/>
+              </w:rPr>
+            </w:pPr>
+            <w:r>
+              <w:rPr>
+                <w:color w:val="7030A0"/>
+              </w:rPr>
+              <w:drawing>
+                <wp:inline distT="0" distB="0" distL="0" distR="0" wp14:anchorId="340191C5" wp14:editId="3B41F9D3">
+                  <wp:extent cx="2981741" cy="504895"/>
+                  <wp:effectExtent l="0" t="0" r="9525" b="9525"/>
+                  <wp:docPr id="63378786" name="Picture 1"/>
+                  <wp:cNvGraphicFramePr>
+                    <a:graphicFrameLocks xmlns:a="http://schemas.openxmlformats.org/drawingml/2006/main" noChangeAspect="1"/>
+                  </wp:cNvGraphicFramePr>
+                  <a:graphic xmlns:a="http://schemas.openxmlformats.org/drawingml/2006/main">
+                    <a:graphicData uri="http://schemas.openxmlformats.org/drawingml/2006/picture">
+                      <pic:pic xmlns:pic="http://schemas.openxmlformats.org/drawingml/2006/picture">
+                        <pic:nvPicPr>
+                          <pic:cNvPr id="63378786" name=""/>
+                          <pic:cNvPicPr/>
+                        </pic:nvPicPr>
+                        <pic:blipFill>
+                          <a:blip r:embed="rId47"/>
+                          <a:stretch>
+                            <a:fillRect/>
+                          </a:stretch>
+                        </pic:blipFill>
+                        <pic:spPr>
+                          <a:xfrm>
+                            <a:off x="0" y="0"/>
+                            <a:ext cx="2981741" cy="504895"/>
+                          </a:xfrm>
+                          <a:prstGeom prst="rect">
+                            <a:avLst/>
+                          </a:prstGeom>
+                        </pic:spPr>
+                      </pic:pic>
+                    </a:graphicData>
+                  </a:graphic>
+                </wp:inline>
+              </w:drawing>
+            </w:r>
           </w:p>
           <w:p>
             <w:pPr>
@@ -9688,6 +10102,43 @@
             <w:pPr>
               <w:cnfStyle w:val="000000000000" w:firstRow="0" w:lastRow="0" w:firstColumn="0" w:lastColumn="0" w:oddVBand="0" w:evenVBand="0" w:oddHBand="0" w:evenHBand="0" w:firstRowFirstColumn="0" w:firstRowLastColumn="0" w:lastRowFirstColumn="0" w:lastRowLastColumn="0"/>
             </w:pPr>
+            <w:r>
+              <w:drawing>
+                <wp:inline distT="0" distB="0" distL="0" distR="0" wp14:anchorId="115ACDB7" wp14:editId="63928CE4">
+                  <wp:extent cx="1257475" cy="447737"/>
+                  <wp:effectExtent l="0" t="0" r="0" b="9525"/>
+                  <wp:docPr id="1641504638" name="Picture 1"/>
+                  <wp:cNvGraphicFramePr>
+                    <a:graphicFrameLocks xmlns:a="http://schemas.openxmlformats.org/drawingml/2006/main" noChangeAspect="1"/>
+                  </wp:cNvGraphicFramePr>
+                  <a:graphic xmlns:a="http://schemas.openxmlformats.org/drawingml/2006/main">
+                    <a:graphicData uri="http://schemas.openxmlformats.org/drawingml/2006/picture">
+                      <pic:pic xmlns:pic="http://schemas.openxmlformats.org/drawingml/2006/picture">
+                        <pic:nvPicPr>
+                          <pic:cNvPr id="1641504638" name=""/>
+                          <pic:cNvPicPr/>
+                        </pic:nvPicPr>
+                        <pic:blipFill>
+                          <a:blip r:embed="rId48"/>
+                          <a:stretch>
+                            <a:fillRect/>
+                          </a:stretch>
+                        </pic:blipFill>
+                        <pic:spPr>
+                          <a:xfrm>
+                            <a:off x="0" y="0"/>
+                            <a:ext cx="1257475" cy="447737"/>
+                          </a:xfrm>
+                          <a:prstGeom prst="rect">
+                            <a:avLst/>
+                          </a:prstGeom>
+                        </pic:spPr>
+                      </pic:pic>
+                    </a:graphicData>
+                  </a:graphic>
+                </wp:inline>
+              </w:drawing>
+            </w:r>
           </w:p>
         </w:tc>
       </w:tr>
@@ -9839,6 +10290,100 @@
             <w:pPr>
               <w:cnfStyle w:val="000000000000" w:firstRow="0" w:lastRow="0" w:firstColumn="0" w:lastColumn="0" w:oddVBand="0" w:evenVBand="0" w:oddHBand="0" w:evenHBand="0" w:firstRowFirstColumn="0" w:firstRowLastColumn="0" w:lastRowFirstColumn="0" w:lastRowLastColumn="0"/>
             </w:pPr>
+            <w:r>
+              <w:drawing>
+                <wp:inline distT="0" distB="0" distL="0" distR="0" wp14:anchorId="2A55CD0C" wp14:editId="38A80AE5">
+                  <wp:extent cx="3943900" cy="495369"/>
+                  <wp:effectExtent l="0" t="0" r="0" b="0"/>
+                  <wp:docPr id="877703297" name="Picture 1"/>
+                  <wp:cNvGraphicFramePr>
+                    <a:graphicFrameLocks xmlns:a="http://schemas.openxmlformats.org/drawingml/2006/main" noChangeAspect="1"/>
+                  </wp:cNvGraphicFramePr>
+                  <a:graphic xmlns:a="http://schemas.openxmlformats.org/drawingml/2006/main">
+                    <a:graphicData uri="http://schemas.openxmlformats.org/drawingml/2006/picture">
+                      <pic:pic xmlns:pic="http://schemas.openxmlformats.org/drawingml/2006/picture">
+                        <pic:nvPicPr>
+                          <pic:cNvPr id="877703297" name=""/>
+                          <pic:cNvPicPr/>
+                        </pic:nvPicPr>
+                        <pic:blipFill>
+                          <a:blip r:embed="rId49"/>
+                          <a:stretch>
+                            <a:fillRect/>
+                          </a:stretch>
+                        </pic:blipFill>
+                        <pic:spPr>
+                          <a:xfrm>
+                            <a:off x="0" y="0"/>
+                            <a:ext cx="3943900" cy="495369"/>
+                          </a:xfrm>
+                          <a:prstGeom prst="rect">
+                            <a:avLst/>
+                          </a:prstGeom>
+                        </pic:spPr>
+                      </pic:pic>
+                    </a:graphicData>
+                  </a:graphic>
+                </wp:inline>
+              </w:drawing>
+            </w:r>
+          </w:p>
+          <w:p>
+            <w:pPr>
+              <w:cnfStyle w:val="000000000000" w:firstRow="0" w:lastRow="0" w:firstColumn="0" w:lastColumn="0" w:oddVBand="0" w:evenVBand="0" w:oddHBand="0" w:evenHBand="0" w:firstRowFirstColumn="0" w:firstRowLastColumn="0" w:lastRowFirstColumn="0" w:lastRowLastColumn="0"/>
+            </w:pPr>
+          </w:p>
+          <w:p>
+            <w:pPr>
+              <w:cnfStyle w:val="000000000000" w:firstRow="0" w:lastRow="0" w:firstColumn="0" w:lastColumn="0" w:oddVBand="0" w:evenVBand="0" w:oddHBand="0" w:evenHBand="0" w:firstRowFirstColumn="0" w:firstRowLastColumn="0" w:lastRowFirstColumn="0" w:lastRowLastColumn="0"/>
+            </w:pPr>
+            <w:r>
+              <w:drawing>
+                <wp:inline distT="0" distB="0" distL="0" distR="0" wp14:anchorId="07DCB11E" wp14:editId="388374CF">
+                  <wp:extent cx="1228896" cy="657317"/>
+                  <wp:effectExtent l="0" t="0" r="0" b="9525"/>
+                  <wp:docPr id="161486055" name="Picture 1"/>
+                  <wp:cNvGraphicFramePr>
+                    <a:graphicFrameLocks xmlns:a="http://schemas.openxmlformats.org/drawingml/2006/main" noChangeAspect="1"/>
+                  </wp:cNvGraphicFramePr>
+                  <a:graphic xmlns:a="http://schemas.openxmlformats.org/drawingml/2006/main">
+                    <a:graphicData uri="http://schemas.openxmlformats.org/drawingml/2006/picture">
+                      <pic:pic xmlns:pic="http://schemas.openxmlformats.org/drawingml/2006/picture">
+                        <pic:nvPicPr>
+                          <pic:cNvPr id="161486055" name=""/>
+                          <pic:cNvPicPr/>
+                        </pic:nvPicPr>
+                        <pic:blipFill>
+                          <a:blip r:embed="rId50"/>
+                          <a:stretch>
+                            <a:fillRect/>
+                          </a:stretch>
+                        </pic:blipFill>
+                        <pic:spPr>
+                          <a:xfrm>
+                            <a:off x="0" y="0"/>
+                            <a:ext cx="1228896" cy="657317"/>
+                          </a:xfrm>
+                          <a:prstGeom prst="rect">
+                            <a:avLst/>
+                          </a:prstGeom>
+                        </pic:spPr>
+                      </pic:pic>
+                    </a:graphicData>
+                  </a:graphic>
+                </wp:inline>
+              </w:drawing>
+            </w:r>
+          </w:p>
+          <w:p>
+            <w:pPr>
+              <w:cnfStyle w:val="000000000000" w:firstRow="0" w:lastRow="0" w:firstColumn="0" w:lastColumn="0" w:oddVBand="0" w:evenVBand="0" w:oddHBand="0" w:evenHBand="0" w:firstRowFirstColumn="0" w:firstRowLastColumn="0" w:lastRowFirstColumn="0" w:lastRowLastColumn="0"/>
+            </w:pPr>
+          </w:p>
+          <w:p>
+            <w:pPr>
+              <w:cnfStyle w:val="000000000000" w:firstRow="0" w:lastRow="0" w:firstColumn="0" w:lastColumn="0" w:oddVBand="0" w:evenVBand="0" w:oddHBand="0" w:evenHBand="0" w:firstRowFirstColumn="0" w:firstRowLastColumn="0" w:lastRowFirstColumn="0" w:lastRowLastColumn="0"/>
+            </w:pPr>
           </w:p>
           <w:p>
             <w:pPr>
@@ -9976,6 +10521,90 @@
             <w:pPr>
               <w:cnfStyle w:val="000000000000" w:firstRow="0" w:lastRow="0" w:firstColumn="0" w:lastColumn="0" w:oddVBand="0" w:evenVBand="0" w:oddHBand="0" w:evenHBand="0" w:firstRowFirstColumn="0" w:firstRowLastColumn="0" w:lastRowFirstColumn="0" w:lastRowLastColumn="0"/>
             </w:pPr>
+            <w:r>
+              <w:drawing>
+                <wp:inline distT="0" distB="0" distL="0" distR="0" wp14:anchorId="437F2549" wp14:editId="7FC633B6">
+                  <wp:extent cx="3724795" cy="514422"/>
+                  <wp:effectExtent l="0" t="0" r="0" b="0"/>
+                  <wp:docPr id="491429015" name="Picture 1"/>
+                  <wp:cNvGraphicFramePr>
+                    <a:graphicFrameLocks xmlns:a="http://schemas.openxmlformats.org/drawingml/2006/main" noChangeAspect="1"/>
+                  </wp:cNvGraphicFramePr>
+                  <a:graphic xmlns:a="http://schemas.openxmlformats.org/drawingml/2006/main">
+                    <a:graphicData uri="http://schemas.openxmlformats.org/drawingml/2006/picture">
+                      <pic:pic xmlns:pic="http://schemas.openxmlformats.org/drawingml/2006/picture">
+                        <pic:nvPicPr>
+                          <pic:cNvPr id="491429015" name=""/>
+                          <pic:cNvPicPr/>
+                        </pic:nvPicPr>
+                        <pic:blipFill>
+                          <a:blip r:embed="rId51"/>
+                          <a:stretch>
+                            <a:fillRect/>
+                          </a:stretch>
+                        </pic:blipFill>
+                        <pic:spPr>
+                          <a:xfrm>
+                            <a:off x="0" y="0"/>
+                            <a:ext cx="3724795" cy="514422"/>
+                          </a:xfrm>
+                          <a:prstGeom prst="rect">
+                            <a:avLst/>
+                          </a:prstGeom>
+                        </pic:spPr>
+                      </pic:pic>
+                    </a:graphicData>
+                  </a:graphic>
+                </wp:inline>
+              </w:drawing>
+            </w:r>
+          </w:p>
+          <w:p>
+            <w:pPr>
+              <w:cnfStyle w:val="000000000000" w:firstRow="0" w:lastRow="0" w:firstColumn="0" w:lastColumn="0" w:oddVBand="0" w:evenVBand="0" w:oddHBand="0" w:evenHBand="0" w:firstRowFirstColumn="0" w:firstRowLastColumn="0" w:lastRowFirstColumn="0" w:lastRowLastColumn="0"/>
+            </w:pPr>
+          </w:p>
+          <w:p>
+            <w:pPr>
+              <w:cnfStyle w:val="000000000000" w:firstRow="0" w:lastRow="0" w:firstColumn="0" w:lastColumn="0" w:oddVBand="0" w:evenVBand="0" w:oddHBand="0" w:evenHBand="0" w:firstRowFirstColumn="0" w:firstRowLastColumn="0" w:lastRowFirstColumn="0" w:lastRowLastColumn="0"/>
+            </w:pPr>
+            <w:r>
+              <w:drawing>
+                <wp:inline distT="0" distB="0" distL="0" distR="0" wp14:anchorId="164DBB3E" wp14:editId="3F14FBAF">
+                  <wp:extent cx="1895740" cy="657317"/>
+                  <wp:effectExtent l="0" t="0" r="9525" b="9525"/>
+                  <wp:docPr id="1225422093" name="Picture 1"/>
+                  <wp:cNvGraphicFramePr>
+                    <a:graphicFrameLocks xmlns:a="http://schemas.openxmlformats.org/drawingml/2006/main" noChangeAspect="1"/>
+                  </wp:cNvGraphicFramePr>
+                  <a:graphic xmlns:a="http://schemas.openxmlformats.org/drawingml/2006/main">
+                    <a:graphicData uri="http://schemas.openxmlformats.org/drawingml/2006/picture">
+                      <pic:pic xmlns:pic="http://schemas.openxmlformats.org/drawingml/2006/picture">
+                        <pic:nvPicPr>
+                          <pic:cNvPr id="1225422093" name=""/>
+                          <pic:cNvPicPr/>
+                        </pic:nvPicPr>
+                        <pic:blipFill>
+                          <a:blip r:embed="rId52"/>
+                          <a:stretch>
+                            <a:fillRect/>
+                          </a:stretch>
+                        </pic:blipFill>
+                        <pic:spPr>
+                          <a:xfrm>
+                            <a:off x="0" y="0"/>
+                            <a:ext cx="1895740" cy="657317"/>
+                          </a:xfrm>
+                          <a:prstGeom prst="rect">
+                            <a:avLst/>
+                          </a:prstGeom>
+                        </pic:spPr>
+                      </pic:pic>
+                    </a:graphicData>
+                  </a:graphic>
+                </wp:inline>
+              </w:drawing>
+            </w:r>
           </w:p>
           <w:p>
             <w:pPr>
@@ -10103,6 +10732,101 @@
               <w:spacing w:after="0"/>
               <w:cnfStyle w:val="000000000000" w:firstRow="0" w:lastRow="0" w:firstColumn="0" w:lastColumn="0" w:oddVBand="0" w:evenVBand="0" w:oddHBand="0" w:evenHBand="0" w:firstRowFirstColumn="0" w:firstRowLastColumn="0" w:lastRowFirstColumn="0" w:lastRowLastColumn="0"/>
             </w:pPr>
+          </w:p>
+          <w:p>
+            <w:pPr>
+              <w:snapToGrid w:val="0"/>
+              <w:spacing w:after="0"/>
+              <w:cnfStyle w:val="000000000000" w:firstRow="0" w:lastRow="0" w:firstColumn="0" w:lastColumn="0" w:oddVBand="0" w:evenVBand="0" w:oddHBand="0" w:evenHBand="0" w:firstRowFirstColumn="0" w:firstRowLastColumn="0" w:lastRowFirstColumn="0" w:lastRowLastColumn="0"/>
+            </w:pPr>
+            <w:r>
+              <w:drawing>
+                <wp:inline distT="0" distB="0" distL="0" distR="0" wp14:anchorId="6D5C0B74" wp14:editId="7F306409">
+                  <wp:extent cx="2924583" cy="466790"/>
+                  <wp:effectExtent l="0" t="0" r="9525" b="9525"/>
+                  <wp:docPr id="1528597083" name="Picture 1"/>
+                  <wp:cNvGraphicFramePr>
+                    <a:graphicFrameLocks xmlns:a="http://schemas.openxmlformats.org/drawingml/2006/main" noChangeAspect="1"/>
+                  </wp:cNvGraphicFramePr>
+                  <a:graphic xmlns:a="http://schemas.openxmlformats.org/drawingml/2006/main">
+                    <a:graphicData uri="http://schemas.openxmlformats.org/drawingml/2006/picture">
+                      <pic:pic xmlns:pic="http://schemas.openxmlformats.org/drawingml/2006/picture">
+                        <pic:nvPicPr>
+                          <pic:cNvPr id="1528597083" name=""/>
+                          <pic:cNvPicPr/>
+                        </pic:nvPicPr>
+                        <pic:blipFill>
+                          <a:blip r:embed="rId53"/>
+                          <a:stretch>
+                            <a:fillRect/>
+                          </a:stretch>
+                        </pic:blipFill>
+                        <pic:spPr>
+                          <a:xfrm>
+                            <a:off x="0" y="0"/>
+                            <a:ext cx="2924583" cy="466790"/>
+                          </a:xfrm>
+                          <a:prstGeom prst="rect">
+                            <a:avLst/>
+                          </a:prstGeom>
+                        </pic:spPr>
+                      </pic:pic>
+                    </a:graphicData>
+                  </a:graphic>
+                </wp:inline>
+              </w:drawing>
+            </w:r>
+          </w:p>
+          <w:p>
+            <w:pPr>
+              <w:snapToGrid w:val="0"/>
+              <w:spacing w:after="0"/>
+              <w:cnfStyle w:val="000000000000" w:firstRow="0" w:lastRow="0" w:firstColumn="0" w:lastColumn="0" w:oddVBand="0" w:evenVBand="0" w:oddHBand="0" w:evenHBand="0" w:firstRowFirstColumn="0" w:firstRowLastColumn="0" w:lastRowFirstColumn="0" w:lastRowLastColumn="0"/>
+            </w:pPr>
+          </w:p>
+          <w:p>
+            <w:pPr>
+              <w:snapToGrid w:val="0"/>
+              <w:spacing w:after="0"/>
+              <w:cnfStyle w:val="000000000000" w:firstRow="0" w:lastRow="0" w:firstColumn="0" w:lastColumn="0" w:oddVBand="0" w:evenVBand="0" w:oddHBand="0" w:evenHBand="0" w:firstRowFirstColumn="0" w:firstRowLastColumn="0" w:lastRowFirstColumn="0" w:lastRowLastColumn="0"/>
+            </w:pPr>
+            <w:r>
+              <w:drawing>
+                <wp:inline distT="0" distB="0" distL="0" distR="0" wp14:anchorId="738CF57A" wp14:editId="01B238F8">
+                  <wp:extent cx="1257475" cy="466790"/>
+                  <wp:effectExtent l="0" t="0" r="0" b="9525"/>
+                  <wp:docPr id="408918781" name="Picture 1"/>
+                  <wp:cNvGraphicFramePr>
+                    <a:graphicFrameLocks xmlns:a="http://schemas.openxmlformats.org/drawingml/2006/main" noChangeAspect="1"/>
+                  </wp:cNvGraphicFramePr>
+                  <a:graphic xmlns:a="http://schemas.openxmlformats.org/drawingml/2006/main">
+                    <a:graphicData uri="http://schemas.openxmlformats.org/drawingml/2006/picture">
+                      <pic:pic xmlns:pic="http://schemas.openxmlformats.org/drawingml/2006/picture">
+                        <pic:nvPicPr>
+                          <pic:cNvPr id="408918781" name=""/>
+                          <pic:cNvPicPr/>
+                        </pic:nvPicPr>
+                        <pic:blipFill>
+                          <a:blip r:embed="rId54"/>
+                          <a:stretch>
+                            <a:fillRect/>
+                          </a:stretch>
+                        </pic:blipFill>
+                        <pic:spPr>
+                          <a:xfrm>
+                            <a:off x="0" y="0"/>
+                            <a:ext cx="1257475" cy="466790"/>
+                          </a:xfrm>
+                          <a:prstGeom prst="rect">
+                            <a:avLst/>
+                          </a:prstGeom>
+                        </pic:spPr>
+                      </pic:pic>
+                    </a:graphicData>
+                  </a:graphic>
+                </wp:inline>
+              </w:drawing>
+            </w:r>
           </w:p>
         </w:tc>
       </w:tr>
@@ -10701,9 +11425,9 @@
                   <o:lock v:ext="edit" aspectratio="t"/>
                 </v:shapetype>
                 <v:shape id="_x0000_i1040" type="#_x0000_t75" style="width:20.25pt;height:18pt" o:ole="">
-                  <v:imagedata r:id="rId37" o:title=""/>
+                  <v:imagedata r:id="rId55" o:title=""/>
                 </v:shape>
-                <w:control r:id="rId38" w:name="HTMLCheckbox16" w:shapeid="_x0000_i1040"/>
+                <w:control r:id="rId56" w:name="HTMLCheckbox16" w:shapeid="_x0000_i1040"/>
               </w:object>
             </w:r>
           </w:p>
@@ -10778,9 +11502,9 @@
               </w:rPr>
               <w:object w:dxaOrig="1440" w:dyaOrig="1440" w14:anchorId="0943E944">
                 <v:shape id="_x0000_i1043" type="#_x0000_t75" style="width:20.25pt;height:18pt" o:ole="">
-                  <v:imagedata r:id="rId37" o:title=""/>
+                  <v:imagedata r:id="rId55" o:title=""/>
                 </v:shape>
-                <w:control r:id="rId39" w:name="HTMLCheckbox1" w:shapeid="_x0000_i1043"/>
+                <w:control r:id="rId57" w:name="HTMLCheckbox1" w:shapeid="_x0000_i1043"/>
               </w:object>
             </w:r>
           </w:p>
@@ -10855,9 +11579,9 @@
               </w:rPr>
               <w:object w:dxaOrig="1440" w:dyaOrig="1440" w14:anchorId="0D588B5B">
                 <v:shape id="_x0000_i1046" type="#_x0000_t75" style="width:20.25pt;height:18pt" o:ole="">
-                  <v:imagedata r:id="rId37" o:title=""/>
+                  <v:imagedata r:id="rId55" o:title=""/>
                 </v:shape>
-                <w:control r:id="rId40" w:name="HTMLCheckbox11" w:shapeid="_x0000_i1046"/>
+                <w:control r:id="rId58" w:name="HTMLCheckbox11" w:shapeid="_x0000_i1046"/>
               </w:object>
             </w:r>
           </w:p>
@@ -10934,9 +11658,9 @@
               </w:rPr>
               <w:object w:dxaOrig="1440" w:dyaOrig="1440" w14:anchorId="18E6D7A3">
                 <v:shape id="_x0000_i1056" type="#_x0000_t75" style="width:20.25pt;height:18pt" o:ole="">
-                  <v:imagedata r:id="rId37" o:title=""/>
+                  <v:imagedata r:id="rId55" o:title=""/>
                 </v:shape>
-                <w:control r:id="rId41" w:name="HTMLCheckbox111" w:shapeid="_x0000_i1056"/>
+                <w:control r:id="rId59" w:name="HTMLCheckbox111" w:shapeid="_x0000_i1056"/>
               </w:object>
             </w:r>
           </w:p>
@@ -11010,9 +11734,9 @@
               </w:rPr>
               <w:object w:dxaOrig="1440" w:dyaOrig="1440" w14:anchorId="6AEB36D1">
                 <v:shape id="_x0000_i1059" type="#_x0000_t75" style="width:20.25pt;height:18pt" o:ole="">
-                  <v:imagedata r:id="rId37" o:title=""/>
+                  <v:imagedata r:id="rId55" o:title=""/>
                 </v:shape>
-                <w:control r:id="rId42" w:name="HTMLCheckbox1641" w:shapeid="_x0000_i1059"/>
+                <w:control r:id="rId60" w:name="HTMLCheckbox1641" w:shapeid="_x0000_i1059"/>
               </w:object>
             </w:r>
           </w:p>
@@ -11181,9 +11905,9 @@
               </w:rPr>
               <w:object w:dxaOrig="1440" w:dyaOrig="1440" w14:anchorId="5CA2EF61">
                 <v:shape id="_x0000_i1062" type="#_x0000_t75" style="width:20.25pt;height:18pt" o:ole="">
-                  <v:imagedata r:id="rId37" o:title=""/>
+                  <v:imagedata r:id="rId55" o:title=""/>
                 </v:shape>
-                <w:control r:id="rId43" w:name="HTMLCheckbox62" w:shapeid="_x0000_i1062"/>
+                <w:control r:id="rId61" w:name="HTMLCheckbox62" w:shapeid="_x0000_i1062"/>
               </w:object>
             </w:r>
           </w:p>
@@ -11205,9 +11929,9 @@
               </w:rPr>
               <w:object w:dxaOrig="1440" w:dyaOrig="1440" w14:anchorId="71C63507">
                 <v:shape id="_x0000_i1065" type="#_x0000_t75" style="width:20.25pt;height:18pt" o:ole="">
-                  <v:imagedata r:id="rId37" o:title=""/>
+                  <v:imagedata r:id="rId55" o:title=""/>
                 </v:shape>
-                <w:control r:id="rId44" w:name="HTMLCheckbox61" w:shapeid="_x0000_i1065"/>
+                <w:control r:id="rId62" w:name="HTMLCheckbox61" w:shapeid="_x0000_i1065"/>
               </w:object>
             </w:r>
           </w:p>
@@ -11355,11 +12079,9 @@
       <w:r>
         <w:t> </w:t>
       </w:r>
-      <w:proofErr w:type="gramStart"/>
       <w:r>
         <w:t>design</w:t>
       </w:r>
-      <w:proofErr w:type="gramEnd"/>
       <w:r>
         <w:t>,</w:t>
       </w:r>
@@ -19830,20 +20552,8 @@
                 <w:sz w:val="24"/>
                 <w:lang w:eastAsia="en-GB"/>
               </w:rPr>
-              <w:t xml:space="preserve">Dunmore </w:t>
-            </w:r>
-            <w:proofErr w:type="spellStart"/>
-            <w:r>
-              <w:rPr>
-                <w:rFonts w:eastAsia="Times New Roman" w:cstheme="minorHAnsi"/>
-                <w:bCs w:val="0"/>
-                <w:color w:val="000000"/>
-                <w:sz w:val="24"/>
-                <w:lang w:eastAsia="en-GB"/>
-              </w:rPr>
-              <w:t>Hoghschool</w:t>
-            </w:r>
-            <w:proofErr w:type="spellEnd"/>
+              <w:t>Dunmore Hoghschool</w:t>
+            </w:r>
           </w:p>
         </w:tc>
         <w:tc>
@@ -19944,7 +20654,6 @@
                 <w:lang w:eastAsia="en-GB"/>
               </w:rPr>
             </w:pPr>
-            <w:proofErr w:type="spellStart"/>
             <w:r>
               <w:rPr>
                 <w:rFonts w:eastAsia="Times New Roman" w:cstheme="minorHAnsi"/>
@@ -19953,18 +20662,7 @@
                 <w:sz w:val="24"/>
                 <w:lang w:eastAsia="en-GB"/>
               </w:rPr>
-              <w:t>Lackawana</w:t>
-            </w:r>
-            <w:proofErr w:type="spellEnd"/>
-            <w:r>
-              <w:rPr>
-                <w:rFonts w:eastAsia="Times New Roman" w:cstheme="minorHAnsi"/>
-                <w:bCs w:val="0"/>
-                <w:color w:val="000000"/>
-                <w:sz w:val="24"/>
-                <w:lang w:eastAsia="en-GB"/>
-              </w:rPr>
-              <w:t xml:space="preserve"> Country</w:t>
+              <w:t>Lackawana Country</w:t>
             </w:r>
           </w:p>
         </w:tc>
@@ -20294,20 +20992,8 @@
                 <w:sz w:val="24"/>
                 <w:lang w:eastAsia="en-GB"/>
               </w:rPr>
-              <w:t xml:space="preserve">Scranton </w:t>
-            </w:r>
-            <w:proofErr w:type="spellStart"/>
-            <w:r>
-              <w:rPr>
-                <w:rFonts w:eastAsia="Times New Roman" w:cstheme="minorHAnsi"/>
-                <w:bCs w:val="0"/>
-                <w:color w:val="000000"/>
-                <w:sz w:val="24"/>
-                <w:lang w:eastAsia="en-GB"/>
-              </w:rPr>
-              <w:t>Whitepages</w:t>
-            </w:r>
-            <w:proofErr w:type="spellEnd"/>
+              <w:t>Scranton Whitepages</w:t>
+            </w:r>
           </w:p>
         </w:tc>
         <w:tc>
@@ -25127,12 +25813,12 @@
     <w:p/>
     <w:p/>
     <w:sectPr>
-      <w:headerReference w:type="even" r:id="rId45"/>
-      <w:headerReference w:type="default" r:id="rId46"/>
-      <w:footerReference w:type="even" r:id="rId47"/>
-      <w:footerReference w:type="default" r:id="rId48"/>
-      <w:headerReference w:type="first" r:id="rId49"/>
-      <w:footerReference w:type="first" r:id="rId50"/>
+      <w:headerReference w:type="even" r:id="rId63"/>
+      <w:headerReference w:type="default" r:id="rId64"/>
+      <w:footerReference w:type="even" r:id="rId65"/>
+      <w:footerReference w:type="default" r:id="rId66"/>
+      <w:headerReference w:type="first" r:id="rId67"/>
+      <w:footerReference w:type="first" r:id="rId68"/>
       <w:type w:val="continuous"/>
       <w:pgSz w:w="11906" w:h="16838" w:code="9"/>
       <w:pgMar w:top="851" w:right="851" w:bottom="851" w:left="851" w:header="561" w:footer="342" w:gutter="0"/>

</xml_diff>